<commit_message>
feat: add context practice
</commit_message>
<xml_diff>
--- a/Unidad_6/Guia.docx
+++ b/Unidad_6/Guia.docx
@@ -36,16 +36,45 @@
     </w:p>
     <w:p>
       <w:pPr>
-        <w:pStyle w:val="Heading1"/>
-        <w:rPr>
-          <w:lang w:val="es-EC"/>
-        </w:rPr>
-      </w:pPr>
-      <w:r>
-        <w:rPr>
-          <w:lang w:val="es-EC"/>
-        </w:rPr>
-        <w:t>¿Qué es Global State?</w:t>
+        <w:pStyle w:val="IntenseQuote"/>
+        <w:rPr>
+          <w:lang w:val="es-EC"/>
+        </w:rPr>
+      </w:pPr>
+      <w:r>
+        <w:rPr>
+          <w:lang w:val="es-EC"/>
+        </w:rPr>
+        <w:t>Explicar la nueva implementación de React-Hook-</w:t>
+      </w:r>
+      <w:proofErr w:type="spellStart"/>
+      <w:r>
+        <w:rPr>
+          <w:lang w:val="es-EC"/>
+        </w:rPr>
+        <w:t>Form</w:t>
+      </w:r>
+      <w:proofErr w:type="spellEnd"/>
+      <w:r>
+        <w:rPr>
+          <w:lang w:val="es-EC"/>
+        </w:rPr>
+        <w:br/>
+        <w:t>Existen muchas opciones como Mantiene (Explicar que es UI y Utilidades) pero Hook-</w:t>
+      </w:r>
+      <w:proofErr w:type="spellStart"/>
+      <w:r>
+        <w:rPr>
+          <w:lang w:val="es-EC"/>
+        </w:rPr>
+        <w:t>Form</w:t>
+      </w:r>
+      <w:proofErr w:type="spellEnd"/>
+      <w:r>
+        <w:rPr>
+          <w:lang w:val="es-EC"/>
+        </w:rPr>
+        <w:t xml:space="preserve"> funciona tanto en web com native</w:t>
       </w:r>
     </w:p>
     <w:p>
@@ -58,106 +87,316 @@
         <w:rPr>
           <w:lang w:val="es-EC"/>
         </w:rPr>
-        <w:t xml:space="preserve">El global state es un concepto ampliamente aplicado en diversas aplicaciones, ya sea web, nativas, incluso en ciertos servidores. En ReactJS, el estado global nos permite almacenar cualquier tipo dato, ya sea primitivo, JSON, Clase etc. </w:t>
-      </w:r>
-      <w:proofErr w:type="gramStart"/>
-      <w:r>
-        <w:rPr>
-          <w:lang w:val="es-EC"/>
-        </w:rPr>
-        <w:t>Además</w:t>
-      </w:r>
-      <w:proofErr w:type="gramEnd"/>
-      <w:r>
-        <w:rPr>
-          <w:lang w:val="es-EC"/>
-        </w:rPr>
-        <w:t xml:space="preserve"> en ReactJS se acostumbra a definir además de los valores, también las funciones que realizan las modificaciones, del estado.</w:t>
-      </w:r>
+        <w:t>Explicar estos puntos de React-Hook-</w:t>
+      </w:r>
+      <w:proofErr w:type="spellStart"/>
+      <w:r>
+        <w:rPr>
+          <w:lang w:val="es-EC"/>
+        </w:rPr>
+        <w:t>Form</w:t>
+      </w:r>
+      <w:proofErr w:type="spellEnd"/>
     </w:p>
     <w:p>
       <w:pPr>
-        <w:pStyle w:val="Heading1"/>
-        <w:rPr>
-          <w:lang w:val="es-EC"/>
-        </w:rPr>
-      </w:pPr>
-      <w:r>
-        <w:rPr>
-          <w:lang w:val="es-EC"/>
-        </w:rPr>
-        <w:t>¿Por qué usar Global State?</w:t>
+        <w:pStyle w:val="ListParagraph"/>
+        <w:numPr>
+          <w:ilvl w:val="0"/>
+          <w:numId w:val="11"/>
+        </w:numPr>
+        <w:rPr>
+          <w:lang w:val="es-EC"/>
+        </w:rPr>
+      </w:pPr>
+      <w:r>
+        <w:rPr>
+          <w:lang w:val="es-EC"/>
+        </w:rPr>
+        <w:t xml:space="preserve">Integración con Zod y el uso de </w:t>
+      </w:r>
+      <w:proofErr w:type="spellStart"/>
+      <w:r>
+        <w:rPr>
+          <w:lang w:val="es-EC"/>
+        </w:rPr>
+        <w:t>constrains</w:t>
+      </w:r>
+      <w:proofErr w:type="spellEnd"/>
+      <w:r>
+        <w:rPr>
+          <w:lang w:val="es-EC"/>
+        </w:rPr>
+        <w:t xml:space="preserve"> en Zod.</w:t>
       </w:r>
     </w:p>
     <w:p>
       <w:pPr>
-        <w:rPr>
-          <w:lang w:val="es-EC"/>
-        </w:rPr>
-      </w:pPr>
-      <w:r>
-        <w:rPr>
-          <w:lang w:val="es-EC"/>
-        </w:rPr>
-        <w:t>Los componentes pueden compartir valores entre sí con la ayuda de props. Sin embargo, el problema está cuando deseamos compartir valores o funciones, entre componentes hermanos, o que el flujo va de un componente hijo a un padre. Incluso si fuera de un componente padre a un “nieto” eso involucra que se necesita enviar valores a un componente intermedio. Que probablemente no necesite esos valores, pero los recibe solo a manera de “Componente tránsito”, lo que provoca que el componente tenga mas código del que debería.</w:t>
+        <w:pStyle w:val="ListParagraph"/>
+        <w:numPr>
+          <w:ilvl w:val="0"/>
+          <w:numId w:val="11"/>
+        </w:numPr>
+        <w:rPr>
+          <w:lang w:val="es-EC"/>
+        </w:rPr>
+      </w:pPr>
+      <w:r>
+        <w:rPr>
+          <w:lang w:val="es-EC"/>
+        </w:rPr>
+        <w:t xml:space="preserve">Definición con </w:t>
+      </w:r>
+      <w:proofErr w:type="spellStart"/>
+      <w:r>
+        <w:rPr>
+          <w:lang w:val="es-EC"/>
+        </w:rPr>
+        <w:t>type</w:t>
+      </w:r>
+      <w:proofErr w:type="spellEnd"/>
+      <w:r>
+        <w:rPr>
+          <w:lang w:val="es-EC"/>
+        </w:rPr>
+        <w:t>, uso y valores retornado del Hooks.</w:t>
       </w:r>
     </w:p>
     <w:p>
       <w:pPr>
-        <w:rPr>
-          <w:lang w:val="es-EC"/>
-        </w:rPr>
-      </w:pPr>
-      <w:r>
-        <w:rPr>
-          <w:lang w:val="es-EC"/>
-        </w:rPr>
-        <w:t xml:space="preserve">Es por esto </w:t>
-      </w:r>
-      <w:proofErr w:type="gramStart"/>
-      <w:r>
-        <w:rPr>
-          <w:lang w:val="es-EC"/>
-        </w:rPr>
-        <w:t>que</w:t>
-      </w:r>
-      <w:proofErr w:type="gramEnd"/>
-      <w:r>
-        <w:rPr>
-          <w:lang w:val="es-EC"/>
-        </w:rPr>
-        <w:t xml:space="preserve"> el uso de un global state es necesario. Muchas veces los global state son usados para almacenar información de las secciones que está visitan el usuario. Por ejemplo, al entrar en la sección de “Mi cuenta”, se realiza una consulta de los datos del usuario y se guarda en un “Slide”, por ejemplo “UserProfile”, del Global State la información. Así desde los diferentes componentes ligados a la sección “Mi cuenta” pueden acceder a los valores que ellos necesiten y no todos los disponibles.</w:t>
+        <w:pStyle w:val="ListParagraph"/>
+        <w:numPr>
+          <w:ilvl w:val="0"/>
+          <w:numId w:val="11"/>
+        </w:numPr>
+        <w:rPr>
+          <w:lang w:val="es-EC"/>
+        </w:rPr>
+      </w:pPr>
+      <w:r>
+        <w:rPr>
+          <w:lang w:val="es-EC"/>
+        </w:rPr>
+        <w:t xml:space="preserve">Como inicializar el </w:t>
+      </w:r>
+      <w:proofErr w:type="spellStart"/>
+      <w:r>
+        <w:rPr>
+          <w:lang w:val="es-EC"/>
+        </w:rPr>
+        <w:t>form</w:t>
+      </w:r>
+      <w:proofErr w:type="spellEnd"/>
+      <w:r>
+        <w:rPr>
+          <w:lang w:val="es-EC"/>
+        </w:rPr>
+        <w:t xml:space="preserve"> con valores o reiniciarlo con otros.</w:t>
       </w:r>
     </w:p>
     <w:p>
       <w:pPr>
-        <w:rPr>
-          <w:lang w:val="es-EC"/>
-        </w:rPr>
-      </w:pPr>
-      <w:r>
-        <w:rPr>
-          <w:lang w:val="es-EC"/>
-        </w:rPr>
-        <w:t>Esto último es muy importante, previamente se mencionó el término “Slide”, que como su nombre lo indica, es una rebanada o porción del Global State. Este concepto nos ayuda a dividir el Global State en porciones enfocadas a ciertas secciones, funcionalidades o lógica de nuestra aplicación web. Lo que ayuda a modularizar la creación de Global State en la estructura del proyecto y que sea mucho mas fácil leer y mantener.</w:t>
+        <w:pStyle w:val="ListParagraph"/>
+        <w:numPr>
+          <w:ilvl w:val="0"/>
+          <w:numId w:val="11"/>
+        </w:numPr>
+        <w:rPr>
+          <w:lang w:val="es-EC"/>
+        </w:rPr>
+      </w:pPr>
+      <w:r>
+        <w:rPr>
+          <w:lang w:val="es-EC"/>
+        </w:rPr>
+        <w:t>El uso de “</w:t>
+      </w:r>
+      <w:proofErr w:type="spellStart"/>
+      <w:r>
+        <w:rPr>
+          <w:lang w:val="es-EC"/>
+        </w:rPr>
+        <w:t>handleSubmit</w:t>
+      </w:r>
+      <w:proofErr w:type="spellEnd"/>
+      <w:r>
+        <w:rPr>
+          <w:lang w:val="es-EC"/>
+        </w:rPr>
+        <w:t>” y cuando es que se ejecuta.</w:t>
       </w:r>
     </w:p>
     <w:p>
       <w:pPr>
-        <w:pStyle w:val="Heading1"/>
-        <w:rPr>
-          <w:lang w:val="es-EC"/>
-        </w:rPr>
-      </w:pPr>
-      <w:r>
-        <w:rPr>
-          <w:lang w:val="es-EC"/>
-        </w:rPr>
-        <w:t>¿Qué opciones hay para crearlo?</w:t>
+        <w:pStyle w:val="ListParagraph"/>
+        <w:numPr>
+          <w:ilvl w:val="0"/>
+          <w:numId w:val="11"/>
+        </w:numPr>
+        <w:rPr>
+          <w:lang w:val="es-EC"/>
+        </w:rPr>
+      </w:pPr>
+      <w:r>
+        <w:rPr>
+          <w:lang w:val="es-EC"/>
+        </w:rPr>
+        <w:t>Como usar la función “</w:t>
+      </w:r>
+      <w:proofErr w:type="spellStart"/>
+      <w:r>
+        <w:rPr>
+          <w:lang w:val="es-EC"/>
+        </w:rPr>
+        <w:t>register</w:t>
+      </w:r>
+      <w:proofErr w:type="spellEnd"/>
+      <w:r>
+        <w:rPr>
+          <w:lang w:val="es-EC"/>
+        </w:rPr>
+        <w:t xml:space="preserve">” y porque se definió un nuevo prop </w:t>
+      </w:r>
+      <w:proofErr w:type="spellStart"/>
+      <w:r>
+        <w:rPr>
+          <w:lang w:val="es-EC"/>
+        </w:rPr>
+        <w:t>inputProps</w:t>
+      </w:r>
+      <w:proofErr w:type="spellEnd"/>
+      <w:r>
+        <w:rPr>
+          <w:lang w:val="es-EC"/>
+        </w:rPr>
+        <w:t>.</w:t>
       </w:r>
     </w:p>
     <w:p>
       <w:pPr>
+        <w:pStyle w:val="Heading1"/>
+        <w:rPr>
+          <w:lang w:val="es-EC"/>
+        </w:rPr>
+      </w:pPr>
+      <w:r>
+        <w:rPr>
+          <w:lang w:val="es-EC"/>
+        </w:rPr>
+        <w:t>¿Qué es Global State?</w:t>
+      </w:r>
+    </w:p>
+    <w:p>
+      <w:pPr>
+        <w:rPr>
+          <w:lang w:val="es-EC"/>
+        </w:rPr>
+      </w:pPr>
+      <w:r>
+        <w:rPr>
+          <w:lang w:val="es-EC"/>
+        </w:rPr>
+        <w:t xml:space="preserve">El global state es un concepto ampliamente aplicado en diversas aplicaciones, ya sea web, nativas, incluso en ciertos servidores. En ReactJS, el estado global nos permite almacenar cualquier tipo dato, ya sea primitivo, JSON, Clase etc. </w:t>
+      </w:r>
+      <w:proofErr w:type="gramStart"/>
+      <w:r>
+        <w:rPr>
+          <w:lang w:val="es-EC"/>
+        </w:rPr>
+        <w:t>Además</w:t>
+      </w:r>
+      <w:proofErr w:type="gramEnd"/>
+      <w:r>
+        <w:rPr>
+          <w:lang w:val="es-EC"/>
+        </w:rPr>
+        <w:t xml:space="preserve"> en ReactJS se acostumbra a definir además de los valores, también las funciones que realizan las modificaciones, del estado.</w:t>
+      </w:r>
+    </w:p>
+    <w:p>
+      <w:pPr>
+        <w:pStyle w:val="Heading1"/>
+        <w:rPr>
+          <w:lang w:val="es-EC"/>
+        </w:rPr>
+      </w:pPr>
+      <w:r>
+        <w:rPr>
+          <w:lang w:val="es-EC"/>
+        </w:rPr>
+        <w:t>¿Por qué usar Global State?</w:t>
+      </w:r>
+    </w:p>
+    <w:p>
+      <w:pPr>
+        <w:rPr>
+          <w:lang w:val="es-EC"/>
+        </w:rPr>
+      </w:pPr>
+      <w:r>
+        <w:rPr>
+          <w:lang w:val="es-EC"/>
+        </w:rPr>
+        <w:t>Los componentes pueden compartir valores entre sí con la ayuda de props. Sin embargo, el problema está cuando deseamos compartir valores o funciones, entre componentes hermanos, o que el flujo va de un componente hijo a un padre. Incluso si fuera de un componente padre a un “nieto” eso involucra que se necesita enviar valores a un componente intermedio. Que probablemente no necesite esos valores, pero los recibe solo a manera de “Componente tránsito”, lo que provoca que el componente tenga mas código del que debería.</w:t>
+      </w:r>
+    </w:p>
+    <w:p>
+      <w:pPr>
+        <w:rPr>
+          <w:lang w:val="es-EC"/>
+        </w:rPr>
+      </w:pPr>
+      <w:r>
+        <w:rPr>
+          <w:lang w:val="es-EC"/>
+        </w:rPr>
+        <w:t xml:space="preserve">Es por esto </w:t>
+      </w:r>
+      <w:proofErr w:type="gramStart"/>
+      <w:r>
+        <w:rPr>
+          <w:lang w:val="es-EC"/>
+        </w:rPr>
+        <w:t>que</w:t>
+      </w:r>
+      <w:proofErr w:type="gramEnd"/>
+      <w:r>
+        <w:rPr>
+          <w:lang w:val="es-EC"/>
+        </w:rPr>
+        <w:t xml:space="preserve"> el uso de un global state es necesario. Muchas veces los global state son usados para almacenar información de las secciones que está visitan el usuario. Por ejemplo, al entrar en la sección de “Mi cuenta”, se realiza una consulta de los datos del usuario y se guarda en un “Slide”, por ejemplo “UserProfile”, del Global State la información. Así desde los diferentes componentes ligados a la sección “Mi cuenta” pueden acceder a los valores que ellos necesiten y no todos los disponibles.</w:t>
+      </w:r>
+    </w:p>
+    <w:p>
+      <w:pPr>
+        <w:rPr>
+          <w:lang w:val="es-EC"/>
+        </w:rPr>
+      </w:pPr>
+      <w:r>
+        <w:rPr>
+          <w:lang w:val="es-EC"/>
+        </w:rPr>
+        <w:lastRenderedPageBreak/>
+        <w:t>Esto último es muy importante, previamente se mencionó el término “Slide”, que como su nombre lo indica, es una rebanada o porción del Global State. Este concepto nos ayuda a dividir el Global State en porciones enfocadas a ciertas secciones, funcionalidades o lógica de nuestra aplicación web. Lo que ayuda a modularizar la creación de Global State en la estructura del proyecto y que sea mucho mas fácil leer y mantener.</w:t>
+      </w:r>
+    </w:p>
+    <w:p>
+      <w:pPr>
+        <w:pStyle w:val="Heading1"/>
+        <w:rPr>
+          <w:lang w:val="es-EC"/>
+        </w:rPr>
+      </w:pPr>
+      <w:r>
+        <w:rPr>
+          <w:lang w:val="es-EC"/>
+        </w:rPr>
+        <w:t>¿Qué opciones hay para crearlo?</w:t>
+      </w:r>
+    </w:p>
+    <w:p>
+      <w:pPr>
         <w:rPr>
           <w:lang w:val="es-EC"/>
         </w:rPr>
@@ -205,14 +444,7 @@
         <w:rPr>
           <w:lang w:val="es-EC"/>
         </w:rPr>
-        <w:t xml:space="preserve"> es importante es estar consiente de estas opciones emergentes y leer su documentación </w:t>
-      </w:r>
-      <w:r>
-        <w:rPr>
-          <w:lang w:val="es-EC"/>
-        </w:rPr>
-        <w:lastRenderedPageBreak/>
-        <w:t>como mínimo. Entender su funcionamiento, detectar sus fortalezas y debilidades para saber cuando optar por una o no.</w:t>
+        <w:t xml:space="preserve"> es importante es estar consiente de estas opciones emergentes y leer su documentación como mínimo. Entender su funcionamiento, detectar sus fortalezas y debilidades para saber cuando optar por una o no.</w:t>
       </w:r>
       <w:r>
         <w:rPr>
@@ -340,13 +572,27 @@
         <w:rPr>
           <w:lang w:val="es-EC"/>
         </w:rPr>
-        <w:t xml:space="preserve">. Es importante conocer las librerías que llevan mas tiempo como </w:t>
+        <w:t xml:space="preserve">. Es importante conocer las librerías que llevan </w:t>
       </w:r>
       <w:proofErr w:type="spellStart"/>
       <w:r>
         <w:rPr>
           <w:lang w:val="es-EC"/>
         </w:rPr>
+        <w:t>mas</w:t>
+      </w:r>
+      <w:proofErr w:type="spellEnd"/>
+      <w:r>
+        <w:rPr>
+          <w:lang w:val="es-EC"/>
+        </w:rPr>
+        <w:t xml:space="preserve"> tiempo como </w:t>
+      </w:r>
+      <w:proofErr w:type="spellStart"/>
+      <w:r>
+        <w:rPr>
+          <w:lang w:val="es-EC"/>
+        </w:rPr>
         <w:t>Context</w:t>
       </w:r>
       <w:proofErr w:type="spellEnd"/>
@@ -355,6 +601,206 @@
           <w:lang w:val="es-EC"/>
         </w:rPr>
         <w:t xml:space="preserve"> o Redux, si buen pueden parecer mas viejas o “anticuadas” en comparación a otras, recordemos que muchas veces llegamos a proyecto ya consolidades que muy probablemente usen alguna de esas dos. Por lo que tratar de migrar todo es simplemente inviable. El uso de nuevas librerías o enfoques es bueno practicarlo para proyectos personales, prácticas o en el levantamiento de nuevos.</w:t>
+      </w:r>
+    </w:p>
+    <w:p>
+      <w:pPr>
+        <w:pStyle w:val="Heading1"/>
+        <w:rPr>
+          <w:lang w:val="es-EC"/>
+        </w:rPr>
+      </w:pPr>
+      <w:r>
+        <w:rPr>
+          <w:lang w:val="es-EC"/>
+        </w:rPr>
+        <w:t>Definición de implementación</w:t>
+      </w:r>
+    </w:p>
+    <w:p>
+      <w:pPr>
+        <w:rPr>
+          <w:lang w:val="es-EC"/>
+        </w:rPr>
+      </w:pPr>
+      <w:r>
+        <w:rPr>
+          <w:lang w:val="es-EC"/>
+        </w:rPr>
+        <w:t xml:space="preserve">A </w:t>
+      </w:r>
+      <w:r>
+        <w:rPr>
+          <w:lang w:val="es-EC"/>
+        </w:rPr>
+        <w:t>continuación,</w:t>
+      </w:r>
+      <w:r>
+        <w:rPr>
+          <w:lang w:val="es-EC"/>
+        </w:rPr>
+        <w:t xml:space="preserve"> usaremos </w:t>
+      </w:r>
+      <w:r>
+        <w:rPr>
+          <w:lang w:val="es-EC"/>
+        </w:rPr>
+        <w:t xml:space="preserve">el global State para </w:t>
+      </w:r>
+      <w:proofErr w:type="spellStart"/>
+      <w:r>
+        <w:rPr>
+          <w:lang w:val="es-EC"/>
+        </w:rPr>
+        <w:t>mocker</w:t>
+      </w:r>
+      <w:proofErr w:type="spellEnd"/>
+      <w:r>
+        <w:rPr>
+          <w:lang w:val="es-EC"/>
+        </w:rPr>
+        <w:t xml:space="preserve"> los datos de un usuario l</w:t>
+      </w:r>
+      <w:proofErr w:type="spellStart"/>
+      <w:r>
+        <w:rPr>
+          <w:lang w:val="es-EC"/>
+        </w:rPr>
+        <w:t>ogeado</w:t>
+      </w:r>
+      <w:proofErr w:type="spellEnd"/>
+      <w:r>
+        <w:rPr>
+          <w:lang w:val="es-EC"/>
+        </w:rPr>
+        <w:t xml:space="preserve"> que puede tener el rol de “</w:t>
+      </w:r>
+      <w:proofErr w:type="spellStart"/>
+      <w:r>
+        <w:rPr>
+          <w:lang w:val="es-EC"/>
+        </w:rPr>
+        <w:t>admin</w:t>
+      </w:r>
+      <w:proofErr w:type="spellEnd"/>
+      <w:r>
+        <w:rPr>
+          <w:lang w:val="es-EC"/>
+        </w:rPr>
+        <w:t>” o “</w:t>
+      </w:r>
+      <w:proofErr w:type="spellStart"/>
+      <w:r>
+        <w:rPr>
+          <w:lang w:val="es-EC"/>
+        </w:rPr>
+        <w:t>saas</w:t>
+      </w:r>
+      <w:proofErr w:type="spellEnd"/>
+      <w:r>
+        <w:rPr>
+          <w:lang w:val="es-EC"/>
+        </w:rPr>
+        <w:t>-user” y “user”.</w:t>
+      </w:r>
+    </w:p>
+    <w:p>
+      <w:pPr>
+        <w:pStyle w:val="ListParagraph"/>
+        <w:numPr>
+          <w:ilvl w:val="0"/>
+          <w:numId w:val="12"/>
+        </w:numPr>
+        <w:rPr>
+          <w:lang w:val="es-EC"/>
+        </w:rPr>
+      </w:pPr>
+      <w:proofErr w:type="spellStart"/>
+      <w:r>
+        <w:rPr>
+          <w:lang w:val="es-EC"/>
+        </w:rPr>
+        <w:t>Admin</w:t>
+      </w:r>
+      <w:proofErr w:type="spellEnd"/>
+      <w:r>
+        <w:rPr>
+          <w:lang w:val="es-EC"/>
+        </w:rPr>
+        <w:t>, puede entrar a todas las secciones y crear nuevos usuarios.</w:t>
+      </w:r>
+    </w:p>
+    <w:p>
+      <w:pPr>
+        <w:pStyle w:val="ListParagraph"/>
+        <w:numPr>
+          <w:ilvl w:val="0"/>
+          <w:numId w:val="12"/>
+        </w:numPr>
+        <w:rPr>
+          <w:lang w:val="es-EC"/>
+        </w:rPr>
+      </w:pPr>
+      <w:proofErr w:type="spellStart"/>
+      <w:r>
+        <w:rPr>
+          <w:lang w:val="es-EC"/>
+        </w:rPr>
+        <w:lastRenderedPageBreak/>
+        <w:t>Saas</w:t>
+      </w:r>
+      <w:proofErr w:type="spellEnd"/>
+      <w:r>
+        <w:rPr>
+          <w:lang w:val="es-EC"/>
+        </w:rPr>
+        <w:t>-user, puede entra a todas las secciones y crear usuarios, pero en el campo ciudad el valor permitido solo será el mismo valor del campo “</w:t>
+      </w:r>
+      <w:proofErr w:type="spellStart"/>
+      <w:r>
+        <w:rPr>
+          <w:lang w:val="es-EC"/>
+        </w:rPr>
+        <w:t>city</w:t>
+      </w:r>
+      <w:proofErr w:type="spellEnd"/>
+      <w:r>
+        <w:rPr>
+          <w:lang w:val="es-EC"/>
+        </w:rPr>
+        <w:t xml:space="preserve">” del usuario </w:t>
+      </w:r>
+      <w:proofErr w:type="spellStart"/>
+      <w:r>
+        <w:rPr>
+          <w:lang w:val="es-EC"/>
+        </w:rPr>
+        <w:t>logeado</w:t>
+      </w:r>
+      <w:proofErr w:type="spellEnd"/>
+      <w:r>
+        <w:rPr>
+          <w:lang w:val="es-EC"/>
+        </w:rPr>
+        <w:t>.</w:t>
+      </w:r>
+    </w:p>
+    <w:p>
+      <w:pPr>
+        <w:pStyle w:val="ListParagraph"/>
+        <w:numPr>
+          <w:ilvl w:val="0"/>
+          <w:numId w:val="12"/>
+        </w:numPr>
+        <w:rPr>
+          <w:lang w:val="es-EC"/>
+        </w:rPr>
+      </w:pPr>
+      <w:r>
+        <w:rPr>
+          <w:lang w:val="es-EC"/>
+        </w:rPr>
+        <w:t>User, no puede crear nuevos usuarios solo listar usuarios o alguno con su URL directo.</w:t>
       </w:r>
     </w:p>
     <w:p>
@@ -381,52 +827,436 @@
     </w:p>
     <w:p>
       <w:pPr>
-        <w:rPr>
-          <w:lang w:val="es-EC"/>
-        </w:rPr>
-      </w:pPr>
+        <w:pStyle w:val="ListParagraph"/>
+        <w:numPr>
+          <w:ilvl w:val="0"/>
+          <w:numId w:val="13"/>
+        </w:numPr>
+        <w:rPr>
+          <w:lang w:val="es-EC"/>
+        </w:rPr>
+      </w:pPr>
+      <w:r>
+        <w:rPr>
+          <w:lang w:val="es-EC"/>
+        </w:rPr>
+        <w:t>Crear archivo “</w:t>
+      </w:r>
+      <w:proofErr w:type="spellStart"/>
+      <w:r>
+        <w:rPr>
+          <w:lang w:val="es-EC"/>
+        </w:rPr>
+        <w:t>src</w:t>
+      </w:r>
+      <w:proofErr w:type="spellEnd"/>
+      <w:r>
+        <w:rPr>
+          <w:lang w:val="es-EC"/>
+        </w:rPr>
+        <w:t>/</w:t>
+      </w:r>
+      <w:proofErr w:type="spellStart"/>
+      <w:r>
+        <w:rPr>
+          <w:lang w:val="es-EC"/>
+        </w:rPr>
+        <w:t>type</w:t>
+      </w:r>
+      <w:proofErr w:type="spellEnd"/>
+      <w:r>
+        <w:rPr>
+          <w:lang w:val="es-EC"/>
+        </w:rPr>
+        <w:t>/</w:t>
+      </w:r>
+      <w:proofErr w:type="spellStart"/>
+      <w:r>
+        <w:rPr>
+          <w:lang w:val="es-EC"/>
+        </w:rPr>
+        <w:t>conte</w:t>
+      </w:r>
+      <w:r>
+        <w:rPr>
+          <w:lang w:val="es-EC"/>
+        </w:rPr>
+        <w:t>xt.ts</w:t>
+      </w:r>
+      <w:proofErr w:type="spellEnd"/>
+      <w:r>
+        <w:rPr>
+          <w:lang w:val="es-EC"/>
+        </w:rPr>
+        <w:t xml:space="preserve">” para definir el </w:t>
+      </w:r>
+      <w:proofErr w:type="spellStart"/>
+      <w:r>
+        <w:rPr>
+          <w:lang w:val="es-EC"/>
+        </w:rPr>
+        <w:t>type</w:t>
+      </w:r>
+      <w:proofErr w:type="spellEnd"/>
+      <w:r>
+        <w:rPr>
+          <w:lang w:val="es-EC"/>
+        </w:rPr>
+        <w:t>/</w:t>
+      </w:r>
+      <w:proofErr w:type="spellStart"/>
+      <w:r>
+        <w:rPr>
+          <w:lang w:val="es-EC"/>
+        </w:rPr>
+        <w:t>schema</w:t>
+      </w:r>
+      <w:proofErr w:type="spellEnd"/>
+      <w:r>
+        <w:rPr>
+          <w:lang w:val="es-EC"/>
+        </w:rPr>
+        <w:t xml:space="preserve"> de </w:t>
+      </w:r>
+      <w:proofErr w:type="spellStart"/>
+      <w:r>
+        <w:rPr>
+          <w:lang w:val="es-EC"/>
+        </w:rPr>
+        <w:t>UserLog</w:t>
+      </w:r>
+      <w:r>
+        <w:rPr>
+          <w:lang w:val="es-EC"/>
+        </w:rPr>
+        <w:t>in</w:t>
+      </w:r>
+      <w:proofErr w:type="spellEnd"/>
+      <w:r>
+        <w:rPr>
+          <w:lang w:val="es-EC"/>
+        </w:rPr>
+        <w:t xml:space="preserve">. Con los campos name, role y </w:t>
+      </w:r>
+      <w:proofErr w:type="spellStart"/>
+      <w:r>
+        <w:rPr>
+          <w:lang w:val="es-EC"/>
+        </w:rPr>
+        <w:t>city</w:t>
+      </w:r>
+      <w:proofErr w:type="spellEnd"/>
+      <w:r>
+        <w:rPr>
+          <w:lang w:val="es-EC"/>
+        </w:rPr>
+        <w:t>.</w:t>
+      </w:r>
     </w:p>
     <w:p>
       <w:pPr>
-        <w:pStyle w:val="Heading1"/>
-        <w:rPr>
-          <w:lang w:val="es-EC"/>
-        </w:rPr>
-      </w:pPr>
-      <w:r>
-        <w:rPr>
-          <w:lang w:val="es-EC"/>
-        </w:rPr>
-        <w:t>Redux-Thunks</w:t>
+        <w:pStyle w:val="ListParagraph"/>
+        <w:numPr>
+          <w:ilvl w:val="0"/>
+          <w:numId w:val="13"/>
+        </w:numPr>
+        <w:rPr>
+          <w:lang w:val="es-EC"/>
+        </w:rPr>
+      </w:pPr>
+      <w:r>
+        <w:rPr>
+          <w:lang w:val="es-EC"/>
+        </w:rPr>
+        <w:t>Crear el archivo “</w:t>
+      </w:r>
+      <w:proofErr w:type="spellStart"/>
+      <w:r>
+        <w:rPr>
+          <w:lang w:val="es-EC"/>
+        </w:rPr>
+        <w:t>src</w:t>
+      </w:r>
+      <w:proofErr w:type="spellEnd"/>
+      <w:r>
+        <w:rPr>
+          <w:lang w:val="es-EC"/>
+        </w:rPr>
+        <w:t>/</w:t>
+      </w:r>
+      <w:proofErr w:type="spellStart"/>
+      <w:r>
+        <w:rPr>
+          <w:lang w:val="es-EC"/>
+        </w:rPr>
+        <w:t>context</w:t>
+      </w:r>
+      <w:proofErr w:type="spellEnd"/>
+      <w:r>
+        <w:rPr>
+          <w:lang w:val="es-EC"/>
+        </w:rPr>
+        <w:t>/</w:t>
+      </w:r>
+      <w:proofErr w:type="spellStart"/>
+      <w:r>
+        <w:rPr>
+          <w:lang w:val="es-EC"/>
+        </w:rPr>
+        <w:t>index.ts</w:t>
+      </w:r>
+      <w:proofErr w:type="spellEnd"/>
+      <w:r>
+        <w:rPr>
+          <w:lang w:val="es-EC"/>
+        </w:rPr>
+        <w:t xml:space="preserve">”. Donde se creará el </w:t>
+      </w:r>
+      <w:proofErr w:type="spellStart"/>
+      <w:r>
+        <w:rPr>
+          <w:lang w:val="es-EC"/>
+        </w:rPr>
+        <w:t>context</w:t>
+      </w:r>
+      <w:proofErr w:type="spellEnd"/>
+      <w:r>
+        <w:rPr>
+          <w:lang w:val="es-EC"/>
+        </w:rPr>
+        <w:t xml:space="preserve">. Usar el tipo </w:t>
+      </w:r>
+      <w:proofErr w:type="spellStart"/>
+      <w:r>
+        <w:rPr>
+          <w:lang w:val="es-EC"/>
+        </w:rPr>
+        <w:t>UserLog</w:t>
+      </w:r>
+      <w:r>
+        <w:rPr>
+          <w:lang w:val="es-EC"/>
+        </w:rPr>
+        <w:t>in</w:t>
+      </w:r>
+      <w:proofErr w:type="spellEnd"/>
+      <w:r>
+        <w:rPr>
+          <w:lang w:val="es-EC"/>
+        </w:rPr>
+        <w:t>.</w:t>
       </w:r>
     </w:p>
     <w:p>
       <w:pPr>
-        <w:rPr>
-          <w:lang w:val="es-EC"/>
-        </w:rPr>
-      </w:pPr>
+        <w:pStyle w:val="ListParagraph"/>
+        <w:numPr>
+          <w:ilvl w:val="0"/>
+          <w:numId w:val="13"/>
+        </w:numPr>
+        <w:rPr>
+          <w:lang w:val="es-EC"/>
+        </w:rPr>
+      </w:pPr>
+      <w:r>
+        <w:rPr>
+          <w:lang w:val="es-EC"/>
+        </w:rPr>
+        <w:t xml:space="preserve">Añadir al archivo “main.tsx” el componente de </w:t>
+      </w:r>
+      <w:proofErr w:type="spellStart"/>
+      <w:r>
+        <w:rPr>
+          <w:lang w:val="es-EC"/>
+        </w:rPr>
+        <w:t>Context</w:t>
+      </w:r>
+      <w:proofErr w:type="spellEnd"/>
+      <w:r>
+        <w:rPr>
+          <w:lang w:val="es-EC"/>
+        </w:rPr>
+        <w:t>.</w:t>
+      </w:r>
     </w:p>
     <w:p>
       <w:pPr>
-        <w:pStyle w:val="Heading1"/>
-        <w:rPr>
-          <w:lang w:val="es-EC"/>
-        </w:rPr>
-      </w:pPr>
-      <w:r>
-        <w:rPr>
-          <w:lang w:val="es-EC"/>
-        </w:rPr>
-        <w:t>Extra</w:t>
+        <w:pStyle w:val="ListParagraph"/>
+        <w:numPr>
+          <w:ilvl w:val="0"/>
+          <w:numId w:val="13"/>
+        </w:numPr>
+        <w:rPr>
+          <w:lang w:val="es-EC"/>
+        </w:rPr>
+      </w:pPr>
+      <w:r>
+        <w:rPr>
+          <w:lang w:val="es-EC"/>
+        </w:rPr>
+        <w:t xml:space="preserve">En el componente </w:t>
+      </w:r>
+      <w:proofErr w:type="spellStart"/>
+      <w:r>
+        <w:rPr>
+          <w:lang w:val="es-EC"/>
+        </w:rPr>
+        <w:t>Layout</w:t>
+      </w:r>
+      <w:proofErr w:type="spellEnd"/>
+      <w:r>
+        <w:rPr>
+          <w:lang w:val="es-EC"/>
+        </w:rPr>
+        <w:t xml:space="preserve"> añadir la lógica en un </w:t>
+      </w:r>
+      <w:proofErr w:type="spellStart"/>
+      <w:r>
+        <w:rPr>
+          <w:lang w:val="es-EC"/>
+        </w:rPr>
+        <w:t>useEffect</w:t>
+      </w:r>
+      <w:proofErr w:type="spellEnd"/>
+      <w:r>
+        <w:rPr>
+          <w:lang w:val="es-EC"/>
+        </w:rPr>
+        <w:t xml:space="preserve"> para validar que el usuario tiene permiso de estar en el path ingresado.</w:t>
       </w:r>
     </w:p>
     <w:p>
       <w:pPr>
+        <w:pStyle w:val="ListParagraph"/>
+        <w:numPr>
+          <w:ilvl w:val="0"/>
+          <w:numId w:val="13"/>
+        </w:numPr>
+        <w:rPr>
+          <w:lang w:val="es-EC"/>
+        </w:rPr>
+      </w:pPr>
+      <w:r>
+        <w:rPr>
+          <w:lang w:val="es-EC"/>
+        </w:rPr>
+        <w:t xml:space="preserve">Modificar el componente Input, para que si recibe el prop </w:t>
+      </w:r>
+      <w:proofErr w:type="spellStart"/>
+      <w:r>
+        <w:rPr>
+          <w:lang w:val="es-EC"/>
+        </w:rPr>
+        <w:t>value</w:t>
+      </w:r>
+      <w:proofErr w:type="spellEnd"/>
+      <w:r>
+        <w:rPr>
+          <w:lang w:val="es-EC"/>
+        </w:rPr>
+        <w:t xml:space="preserve"> (para inicializar) y actualizar el componente Users (donde se busca) para actualizarlo.</w:t>
+      </w:r>
+    </w:p>
+    <w:p>
+      <w:pPr>
+        <w:pStyle w:val="ListParagraph"/>
+        <w:numPr>
+          <w:ilvl w:val="0"/>
+          <w:numId w:val="13"/>
+        </w:numPr>
+        <w:rPr>
+          <w:lang w:val="es-EC"/>
+        </w:rPr>
+      </w:pPr>
+      <w:r>
+        <w:rPr>
+          <w:lang w:val="es-EC"/>
+        </w:rPr>
+        <w:t xml:space="preserve">En el componente del </w:t>
+      </w:r>
+      <w:proofErr w:type="spellStart"/>
+      <w:r>
+        <w:rPr>
+          <w:lang w:val="es-EC"/>
+        </w:rPr>
+        <w:t>form</w:t>
+      </w:r>
+      <w:proofErr w:type="spellEnd"/>
+      <w:r>
+        <w:rPr>
+          <w:lang w:val="es-EC"/>
+        </w:rPr>
+        <w:t xml:space="preserve"> añadir validaciones de permisos según “</w:t>
+      </w:r>
+      <w:proofErr w:type="spellStart"/>
+      <w:r>
+        <w:rPr>
+          <w:lang w:val="es-EC"/>
+        </w:rPr>
+        <w:t>saas</w:t>
+      </w:r>
+      <w:proofErr w:type="spellEnd"/>
+      <w:r>
+        <w:rPr>
+          <w:lang w:val="es-EC"/>
+        </w:rPr>
+        <w:t>-user”.</w:t>
+      </w:r>
+    </w:p>
+    <w:p>
+      <w:pPr>
+        <w:pStyle w:val="ListParagraph"/>
+        <w:numPr>
+          <w:ilvl w:val="0"/>
+          <w:numId w:val="13"/>
+        </w:numPr>
+        <w:rPr>
+          <w:lang w:val="es-EC"/>
+        </w:rPr>
+      </w:pPr>
+      <w:r>
+        <w:rPr>
+          <w:lang w:val="es-EC"/>
+        </w:rPr>
+        <w:t xml:space="preserve">En el componente Home poner el nombre del usuario </w:t>
+      </w:r>
+      <w:proofErr w:type="spellStart"/>
+      <w:r>
+        <w:rPr>
+          <w:lang w:val="es-EC"/>
+        </w:rPr>
+        <w:t>logeado</w:t>
+      </w:r>
+      <w:proofErr w:type="spellEnd"/>
+      <w:r>
+        <w:rPr>
+          <w:lang w:val="es-EC"/>
+        </w:rPr>
+        <w:t xml:space="preserve"> y ocultar botones.</w:t>
+      </w:r>
+    </w:p>
+    <w:p>
+      <w:pPr>
+        <w:pStyle w:val="Heading1"/>
+      </w:pPr>
+      <w:r>
+        <w:t>Redux-Thunks</w:t>
+      </w:r>
+    </w:p>
+    <w:p/>
+    <w:p>
+      <w:pPr>
+        <w:pStyle w:val="Heading1"/>
+      </w:pPr>
+      <w:r>
+        <w:t>Extra</w:t>
+      </w:r>
+    </w:p>
+    <w:p>
+      <w:pPr>
         <w:rPr>
           <w:i/>
           <w:iCs/>
-          <w:lang w:val="es-EC"/>
         </w:rPr>
       </w:pPr>
       <w:proofErr w:type="spellStart"/>
@@ -434,7 +1264,6 @@
         <w:rPr>
           <w:i/>
           <w:iCs/>
-          <w:lang w:val="es-EC"/>
         </w:rPr>
         <w:t>Zustand</w:t>
       </w:r>
@@ -453,6 +1282,119 @@
 <file path=word/numbering.xml><?xml version="1.0" encoding="utf-8"?>
 <w:numbering xmlns:wpc="http://schemas.microsoft.com/office/word/2010/wordprocessingCanvas" xmlns:cx="http://schemas.microsoft.com/office/drawing/2014/chartex" xmlns:cx1="http://schemas.microsoft.com/office/drawing/2015/9/8/chartex" xmlns:cx2="http://schemas.microsoft.com/office/drawing/2015/10/21/chartex" xmlns:cx3="http://schemas.microsoft.com/office/drawing/2016/5/9/chartex" xmlns:cx4="http://schemas.microsoft.com/office/drawing/2016/5/10/chartex" xmlns:cx5="http://schemas.microsoft.com/office/drawing/2016/5/11/chartex" xmlns:cx6="http://schemas.microsoft.com/office/drawing/2016/5/12/chartex" xmlns:cx7="http://schemas.microsoft.com/office/drawing/2016/5/13/chartex" xmlns:cx8="http://schemas.microsoft.com/office/drawing/2016/5/14/chartex" xmlns:mc="http://schemas.openxmlformats.org/markup-compatibility/2006" xmlns:aink="http://schemas.microsoft.com/office/drawing/2016/ink" xmlns:am3d="http://schemas.microsoft.com/office/drawing/2017/model3d" xmlns:o="urn:schemas-microsoft-com:office:office" xmlns:oel="http://schemas.microsoft.com/office/2019/extlst" xmlns:r="http://schemas.openxmlformats.org/officeDocument/2006/relationships" xmlns:m="http://schemas.openxmlformats.org/officeDocument/2006/math" xmlns:v="urn:schemas-microsoft-com:vml" xmlns:wp14="http://schemas.microsoft.com/office/word/2010/wordprocessingDrawing" xmlns:wp="http://schemas.openxmlformats.org/drawingml/2006/wordprocessingDrawing" xmlns:w10="urn:schemas-microsoft-com:office:word" xmlns:w="http://schemas.openxmlformats.org/wordprocessingml/2006/main" xmlns:w14="http://schemas.microsoft.com/office/word/2010/wordml" xmlns:w15="http://schemas.microsoft.com/office/word/2012/wordml" xmlns:w16cex="http://schemas.microsoft.com/office/word/2018/wordml/cex" xmlns:w16cid="http://schemas.microsoft.com/office/word/2016/wordml/cid" xmlns:w16="http://schemas.microsoft.com/office/word/2018/wordml" xmlns:w16du="http://schemas.microsoft.com/office/word/2023/wordml/word16du" xmlns:w16sdtdh="http://schemas.microsoft.com/office/word/2020/wordml/sdtdatahash" xmlns:w16se="http://schemas.microsoft.com/office/word/2015/wordml/symex" xmlns:wpg="http://schemas.microsoft.com/office/word/2010/wordprocessingGroup" xmlns:wpi="http://schemas.microsoft.com/office/word/2010/wordprocessingInk" xmlns:wne="http://schemas.microsoft.com/office/word/2006/wordml" xmlns:wps="http://schemas.microsoft.com/office/word/2010/wordprocessingShape" mc:Ignorable="w14 w15 w16se w16cid w16 w16cex w16sdtdh w16du wp14">
   <w:abstractNum w:abstractNumId="0" w15:restartNumberingAfterBreak="0">
+    <w:nsid w:val="05763AF0"/>
+    <w:multiLevelType w:val="hybridMultilevel"/>
+    <w:tmpl w:val="76BEEA36"/>
+    <w:lvl w:ilvl="0" w:tplc="300A0001">
+      <w:start w:val="1"/>
+      <w:numFmt w:val="bullet"/>
+      <w:lvlText w:val=""/>
+      <w:lvlJc w:val="left"/>
+      <w:pPr>
+        <w:ind w:left="720" w:hanging="360"/>
+      </w:pPr>
+      <w:rPr>
+        <w:rFonts w:ascii="Symbol" w:hAnsi="Symbol" w:hint="default"/>
+      </w:rPr>
+    </w:lvl>
+    <w:lvl w:ilvl="1" w:tplc="300A0003" w:tentative="1">
+      <w:start w:val="1"/>
+      <w:numFmt w:val="bullet"/>
+      <w:lvlText w:val="o"/>
+      <w:lvlJc w:val="left"/>
+      <w:pPr>
+        <w:ind w:left="1440" w:hanging="360"/>
+      </w:pPr>
+      <w:rPr>
+        <w:rFonts w:ascii="Courier New" w:hAnsi="Courier New" w:cs="Courier New" w:hint="default"/>
+      </w:rPr>
+    </w:lvl>
+    <w:lvl w:ilvl="2" w:tplc="300A0005" w:tentative="1">
+      <w:start w:val="1"/>
+      <w:numFmt w:val="bullet"/>
+      <w:lvlText w:val=""/>
+      <w:lvlJc w:val="left"/>
+      <w:pPr>
+        <w:ind w:left="2160" w:hanging="360"/>
+      </w:pPr>
+      <w:rPr>
+        <w:rFonts w:ascii="Wingdings" w:hAnsi="Wingdings" w:hint="default"/>
+      </w:rPr>
+    </w:lvl>
+    <w:lvl w:ilvl="3" w:tplc="300A0001" w:tentative="1">
+      <w:start w:val="1"/>
+      <w:numFmt w:val="bullet"/>
+      <w:lvlText w:val=""/>
+      <w:lvlJc w:val="left"/>
+      <w:pPr>
+        <w:ind w:left="2880" w:hanging="360"/>
+      </w:pPr>
+      <w:rPr>
+        <w:rFonts w:ascii="Symbol" w:hAnsi="Symbol" w:hint="default"/>
+      </w:rPr>
+    </w:lvl>
+    <w:lvl w:ilvl="4" w:tplc="300A0003" w:tentative="1">
+      <w:start w:val="1"/>
+      <w:numFmt w:val="bullet"/>
+      <w:lvlText w:val="o"/>
+      <w:lvlJc w:val="left"/>
+      <w:pPr>
+        <w:ind w:left="3600" w:hanging="360"/>
+      </w:pPr>
+      <w:rPr>
+        <w:rFonts w:ascii="Courier New" w:hAnsi="Courier New" w:cs="Courier New" w:hint="default"/>
+      </w:rPr>
+    </w:lvl>
+    <w:lvl w:ilvl="5" w:tplc="300A0005" w:tentative="1">
+      <w:start w:val="1"/>
+      <w:numFmt w:val="bullet"/>
+      <w:lvlText w:val=""/>
+      <w:lvlJc w:val="left"/>
+      <w:pPr>
+        <w:ind w:left="4320" w:hanging="360"/>
+      </w:pPr>
+      <w:rPr>
+        <w:rFonts w:ascii="Wingdings" w:hAnsi="Wingdings" w:hint="default"/>
+      </w:rPr>
+    </w:lvl>
+    <w:lvl w:ilvl="6" w:tplc="300A0001" w:tentative="1">
+      <w:start w:val="1"/>
+      <w:numFmt w:val="bullet"/>
+      <w:lvlText w:val=""/>
+      <w:lvlJc w:val="left"/>
+      <w:pPr>
+        <w:ind w:left="5040" w:hanging="360"/>
+      </w:pPr>
+      <w:rPr>
+        <w:rFonts w:ascii="Symbol" w:hAnsi="Symbol" w:hint="default"/>
+      </w:rPr>
+    </w:lvl>
+    <w:lvl w:ilvl="7" w:tplc="300A0003" w:tentative="1">
+      <w:start w:val="1"/>
+      <w:numFmt w:val="bullet"/>
+      <w:lvlText w:val="o"/>
+      <w:lvlJc w:val="left"/>
+      <w:pPr>
+        <w:ind w:left="5760" w:hanging="360"/>
+      </w:pPr>
+      <w:rPr>
+        <w:rFonts w:ascii="Courier New" w:hAnsi="Courier New" w:cs="Courier New" w:hint="default"/>
+      </w:rPr>
+    </w:lvl>
+    <w:lvl w:ilvl="8" w:tplc="300A0005" w:tentative="1">
+      <w:start w:val="1"/>
+      <w:numFmt w:val="bullet"/>
+      <w:lvlText w:val=""/>
+      <w:lvlJc w:val="left"/>
+      <w:pPr>
+        <w:ind w:left="6480" w:hanging="360"/>
+      </w:pPr>
+      <w:rPr>
+        <w:rFonts w:ascii="Wingdings" w:hAnsi="Wingdings" w:hint="default"/>
+      </w:rPr>
+    </w:lvl>
+  </w:abstractNum>
+  <w:abstractNum w:abstractNumId="1" w15:restartNumberingAfterBreak="0">
     <w:nsid w:val="076C714F"/>
     <w:multiLevelType w:val="hybridMultilevel"/>
     <w:tmpl w:val="7CD2F0B8"/>
@@ -565,7 +1507,7 @@
       </w:rPr>
     </w:lvl>
   </w:abstractNum>
-  <w:abstractNum w:abstractNumId="1" w15:restartNumberingAfterBreak="0">
+  <w:abstractNum w:abstractNumId="2" w15:restartNumberingAfterBreak="0">
     <w:nsid w:val="0EE349D0"/>
     <w:multiLevelType w:val="hybridMultilevel"/>
     <w:tmpl w:val="F6D27AEA"/>
@@ -678,7 +1620,7 @@
       </w:rPr>
     </w:lvl>
   </w:abstractNum>
-  <w:abstractNum w:abstractNumId="2" w15:restartNumberingAfterBreak="0">
+  <w:abstractNum w:abstractNumId="3" w15:restartNumberingAfterBreak="0">
     <w:nsid w:val="27581FB0"/>
     <w:multiLevelType w:val="hybridMultilevel"/>
     <w:tmpl w:val="9D2E5782"/>
@@ -791,7 +1733,120 @@
       </w:rPr>
     </w:lvl>
   </w:abstractNum>
-  <w:abstractNum w:abstractNumId="3" w15:restartNumberingAfterBreak="0">
+  <w:abstractNum w:abstractNumId="4" w15:restartNumberingAfterBreak="0">
+    <w:nsid w:val="33BE3516"/>
+    <w:multiLevelType w:val="hybridMultilevel"/>
+    <w:tmpl w:val="A4305BDC"/>
+    <w:lvl w:ilvl="0" w:tplc="300A0001">
+      <w:start w:val="1"/>
+      <w:numFmt w:val="bullet"/>
+      <w:lvlText w:val=""/>
+      <w:lvlJc w:val="left"/>
+      <w:pPr>
+        <w:ind w:left="720" w:hanging="360"/>
+      </w:pPr>
+      <w:rPr>
+        <w:rFonts w:ascii="Symbol" w:hAnsi="Symbol" w:hint="default"/>
+      </w:rPr>
+    </w:lvl>
+    <w:lvl w:ilvl="1" w:tplc="300A0003" w:tentative="1">
+      <w:start w:val="1"/>
+      <w:numFmt w:val="bullet"/>
+      <w:lvlText w:val="o"/>
+      <w:lvlJc w:val="left"/>
+      <w:pPr>
+        <w:ind w:left="1440" w:hanging="360"/>
+      </w:pPr>
+      <w:rPr>
+        <w:rFonts w:ascii="Courier New" w:hAnsi="Courier New" w:cs="Courier New" w:hint="default"/>
+      </w:rPr>
+    </w:lvl>
+    <w:lvl w:ilvl="2" w:tplc="300A0005" w:tentative="1">
+      <w:start w:val="1"/>
+      <w:numFmt w:val="bullet"/>
+      <w:lvlText w:val=""/>
+      <w:lvlJc w:val="left"/>
+      <w:pPr>
+        <w:ind w:left="2160" w:hanging="360"/>
+      </w:pPr>
+      <w:rPr>
+        <w:rFonts w:ascii="Wingdings" w:hAnsi="Wingdings" w:hint="default"/>
+      </w:rPr>
+    </w:lvl>
+    <w:lvl w:ilvl="3" w:tplc="300A0001" w:tentative="1">
+      <w:start w:val="1"/>
+      <w:numFmt w:val="bullet"/>
+      <w:lvlText w:val=""/>
+      <w:lvlJc w:val="left"/>
+      <w:pPr>
+        <w:ind w:left="2880" w:hanging="360"/>
+      </w:pPr>
+      <w:rPr>
+        <w:rFonts w:ascii="Symbol" w:hAnsi="Symbol" w:hint="default"/>
+      </w:rPr>
+    </w:lvl>
+    <w:lvl w:ilvl="4" w:tplc="300A0003" w:tentative="1">
+      <w:start w:val="1"/>
+      <w:numFmt w:val="bullet"/>
+      <w:lvlText w:val="o"/>
+      <w:lvlJc w:val="left"/>
+      <w:pPr>
+        <w:ind w:left="3600" w:hanging="360"/>
+      </w:pPr>
+      <w:rPr>
+        <w:rFonts w:ascii="Courier New" w:hAnsi="Courier New" w:cs="Courier New" w:hint="default"/>
+      </w:rPr>
+    </w:lvl>
+    <w:lvl w:ilvl="5" w:tplc="300A0005" w:tentative="1">
+      <w:start w:val="1"/>
+      <w:numFmt w:val="bullet"/>
+      <w:lvlText w:val=""/>
+      <w:lvlJc w:val="left"/>
+      <w:pPr>
+        <w:ind w:left="4320" w:hanging="360"/>
+      </w:pPr>
+      <w:rPr>
+        <w:rFonts w:ascii="Wingdings" w:hAnsi="Wingdings" w:hint="default"/>
+      </w:rPr>
+    </w:lvl>
+    <w:lvl w:ilvl="6" w:tplc="300A0001" w:tentative="1">
+      <w:start w:val="1"/>
+      <w:numFmt w:val="bullet"/>
+      <w:lvlText w:val=""/>
+      <w:lvlJc w:val="left"/>
+      <w:pPr>
+        <w:ind w:left="5040" w:hanging="360"/>
+      </w:pPr>
+      <w:rPr>
+        <w:rFonts w:ascii="Symbol" w:hAnsi="Symbol" w:hint="default"/>
+      </w:rPr>
+    </w:lvl>
+    <w:lvl w:ilvl="7" w:tplc="300A0003" w:tentative="1">
+      <w:start w:val="1"/>
+      <w:numFmt w:val="bullet"/>
+      <w:lvlText w:val="o"/>
+      <w:lvlJc w:val="left"/>
+      <w:pPr>
+        <w:ind w:left="5760" w:hanging="360"/>
+      </w:pPr>
+      <w:rPr>
+        <w:rFonts w:ascii="Courier New" w:hAnsi="Courier New" w:cs="Courier New" w:hint="default"/>
+      </w:rPr>
+    </w:lvl>
+    <w:lvl w:ilvl="8" w:tplc="300A0005" w:tentative="1">
+      <w:start w:val="1"/>
+      <w:numFmt w:val="bullet"/>
+      <w:lvlText w:val=""/>
+      <w:lvlJc w:val="left"/>
+      <w:pPr>
+        <w:ind w:left="6480" w:hanging="360"/>
+      </w:pPr>
+      <w:rPr>
+        <w:rFonts w:ascii="Wingdings" w:hAnsi="Wingdings" w:hint="default"/>
+      </w:rPr>
+    </w:lvl>
+  </w:abstractNum>
+  <w:abstractNum w:abstractNumId="5" w15:restartNumberingAfterBreak="0">
     <w:nsid w:val="34D57E15"/>
     <w:multiLevelType w:val="hybridMultilevel"/>
     <w:tmpl w:val="A552EAA0"/>
@@ -904,7 +1959,7 @@
       </w:rPr>
     </w:lvl>
   </w:abstractNum>
-  <w:abstractNum w:abstractNumId="4" w15:restartNumberingAfterBreak="0">
+  <w:abstractNum w:abstractNumId="6" w15:restartNumberingAfterBreak="0">
     <w:nsid w:val="37DA70D0"/>
     <w:multiLevelType w:val="hybridMultilevel"/>
     <w:tmpl w:val="783C0890"/>
@@ -1017,7 +2072,7 @@
       </w:rPr>
     </w:lvl>
   </w:abstractNum>
-  <w:abstractNum w:abstractNumId="5" w15:restartNumberingAfterBreak="0">
+  <w:abstractNum w:abstractNumId="7" w15:restartNumberingAfterBreak="0">
     <w:nsid w:val="66D25330"/>
     <w:multiLevelType w:val="hybridMultilevel"/>
     <w:tmpl w:val="637C0FB0"/>
@@ -1130,7 +2185,93 @@
       </w:rPr>
     </w:lvl>
   </w:abstractNum>
-  <w:abstractNum w:abstractNumId="6" w15:restartNumberingAfterBreak="0">
+  <w:abstractNum w:abstractNumId="8" w15:restartNumberingAfterBreak="0">
+    <w:nsid w:val="66DB2A0F"/>
+    <w:multiLevelType w:val="hybridMultilevel"/>
+    <w:tmpl w:val="922083FE"/>
+    <w:lvl w:ilvl="0" w:tplc="300A000F">
+      <w:start w:val="1"/>
+      <w:numFmt w:val="decimal"/>
+      <w:lvlText w:val="%1."/>
+      <w:lvlJc w:val="left"/>
+      <w:pPr>
+        <w:ind w:left="720" w:hanging="360"/>
+      </w:pPr>
+    </w:lvl>
+    <w:lvl w:ilvl="1" w:tplc="300A0019" w:tentative="1">
+      <w:start w:val="1"/>
+      <w:numFmt w:val="lowerLetter"/>
+      <w:lvlText w:val="%2."/>
+      <w:lvlJc w:val="left"/>
+      <w:pPr>
+        <w:ind w:left="1440" w:hanging="360"/>
+      </w:pPr>
+    </w:lvl>
+    <w:lvl w:ilvl="2" w:tplc="300A001B" w:tentative="1">
+      <w:start w:val="1"/>
+      <w:numFmt w:val="lowerRoman"/>
+      <w:lvlText w:val="%3."/>
+      <w:lvlJc w:val="right"/>
+      <w:pPr>
+        <w:ind w:left="2160" w:hanging="180"/>
+      </w:pPr>
+    </w:lvl>
+    <w:lvl w:ilvl="3" w:tplc="300A000F" w:tentative="1">
+      <w:start w:val="1"/>
+      <w:numFmt w:val="decimal"/>
+      <w:lvlText w:val="%4."/>
+      <w:lvlJc w:val="left"/>
+      <w:pPr>
+        <w:ind w:left="2880" w:hanging="360"/>
+      </w:pPr>
+    </w:lvl>
+    <w:lvl w:ilvl="4" w:tplc="300A0019" w:tentative="1">
+      <w:start w:val="1"/>
+      <w:numFmt w:val="lowerLetter"/>
+      <w:lvlText w:val="%5."/>
+      <w:lvlJc w:val="left"/>
+      <w:pPr>
+        <w:ind w:left="3600" w:hanging="360"/>
+      </w:pPr>
+    </w:lvl>
+    <w:lvl w:ilvl="5" w:tplc="300A001B" w:tentative="1">
+      <w:start w:val="1"/>
+      <w:numFmt w:val="lowerRoman"/>
+      <w:lvlText w:val="%6."/>
+      <w:lvlJc w:val="right"/>
+      <w:pPr>
+        <w:ind w:left="4320" w:hanging="180"/>
+      </w:pPr>
+    </w:lvl>
+    <w:lvl w:ilvl="6" w:tplc="300A000F" w:tentative="1">
+      <w:start w:val="1"/>
+      <w:numFmt w:val="decimal"/>
+      <w:lvlText w:val="%7."/>
+      <w:lvlJc w:val="left"/>
+      <w:pPr>
+        <w:ind w:left="5040" w:hanging="360"/>
+      </w:pPr>
+    </w:lvl>
+    <w:lvl w:ilvl="7" w:tplc="300A0019" w:tentative="1">
+      <w:start w:val="1"/>
+      <w:numFmt w:val="lowerLetter"/>
+      <w:lvlText w:val="%8."/>
+      <w:lvlJc w:val="left"/>
+      <w:pPr>
+        <w:ind w:left="5760" w:hanging="360"/>
+      </w:pPr>
+    </w:lvl>
+    <w:lvl w:ilvl="8" w:tplc="300A001B" w:tentative="1">
+      <w:start w:val="1"/>
+      <w:numFmt w:val="lowerRoman"/>
+      <w:lvlText w:val="%9."/>
+      <w:lvlJc w:val="right"/>
+      <w:pPr>
+        <w:ind w:left="6480" w:hanging="180"/>
+      </w:pPr>
+    </w:lvl>
+  </w:abstractNum>
+  <w:abstractNum w:abstractNumId="9" w15:restartNumberingAfterBreak="0">
     <w:nsid w:val="7103615F"/>
     <w:multiLevelType w:val="hybridMultilevel"/>
     <w:tmpl w:val="69C63FBA"/>
@@ -1216,7 +2357,7 @@
       </w:pPr>
     </w:lvl>
   </w:abstractNum>
-  <w:abstractNum w:abstractNumId="7" w15:restartNumberingAfterBreak="0">
+  <w:abstractNum w:abstractNumId="10" w15:restartNumberingAfterBreak="0">
     <w:nsid w:val="73182DD0"/>
     <w:multiLevelType w:val="hybridMultilevel"/>
     <w:tmpl w:val="935CDAB2"/>
@@ -1329,7 +2470,7 @@
       </w:rPr>
     </w:lvl>
   </w:abstractNum>
-  <w:abstractNum w:abstractNumId="8" w15:restartNumberingAfterBreak="0">
+  <w:abstractNum w:abstractNumId="11" w15:restartNumberingAfterBreak="0">
     <w:nsid w:val="78813805"/>
     <w:multiLevelType w:val="hybridMultilevel"/>
     <w:tmpl w:val="CA34DD60"/>
@@ -1442,7 +2583,7 @@
       </w:rPr>
     </w:lvl>
   </w:abstractNum>
-  <w:abstractNum w:abstractNumId="9" w15:restartNumberingAfterBreak="0">
+  <w:abstractNum w:abstractNumId="12" w15:restartNumberingAfterBreak="0">
     <w:nsid w:val="79C55751"/>
     <w:multiLevelType w:val="hybridMultilevel"/>
     <w:tmpl w:val="0D1AF6A8"/>
@@ -1556,34 +2697,43 @@
     </w:lvl>
   </w:abstractNum>
   <w:num w:numId="1" w16cid:durableId="562906693">
-    <w:abstractNumId w:val="8"/>
+    <w:abstractNumId w:val="11"/>
   </w:num>
   <w:num w:numId="2" w16cid:durableId="666785652">
+    <w:abstractNumId w:val="5"/>
+  </w:num>
+  <w:num w:numId="3" w16cid:durableId="1051854046">
+    <w:abstractNumId w:val="7"/>
+  </w:num>
+  <w:num w:numId="4" w16cid:durableId="945623648">
     <w:abstractNumId w:val="3"/>
   </w:num>
-  <w:num w:numId="3" w16cid:durableId="1051854046">
-    <w:abstractNumId w:val="5"/>
+  <w:num w:numId="5" w16cid:durableId="738329856">
+    <w:abstractNumId w:val="10"/>
   </w:num>
-  <w:num w:numId="4" w16cid:durableId="945623648">
+  <w:num w:numId="6" w16cid:durableId="1096904230">
+    <w:abstractNumId w:val="9"/>
+  </w:num>
+  <w:num w:numId="7" w16cid:durableId="1636913013">
     <w:abstractNumId w:val="2"/>
   </w:num>
-  <w:num w:numId="5" w16cid:durableId="738329856">
-    <w:abstractNumId w:val="7"/>
+  <w:num w:numId="8" w16cid:durableId="1385762145">
+    <w:abstractNumId w:val="12"/>
   </w:num>
-  <w:num w:numId="6" w16cid:durableId="1096904230">
+  <w:num w:numId="9" w16cid:durableId="1102802527">
+    <w:abstractNumId w:val="1"/>
+  </w:num>
+  <w:num w:numId="10" w16cid:durableId="432671228">
     <w:abstractNumId w:val="6"/>
   </w:num>
-  <w:num w:numId="7" w16cid:durableId="1636913013">
-    <w:abstractNumId w:val="1"/>
+  <w:num w:numId="11" w16cid:durableId="640812730">
+    <w:abstractNumId w:val="4"/>
   </w:num>
-  <w:num w:numId="8" w16cid:durableId="1385762145">
-    <w:abstractNumId w:val="9"/>
-  </w:num>
-  <w:num w:numId="9" w16cid:durableId="1102802527">
+  <w:num w:numId="12" w16cid:durableId="2118669210">
     <w:abstractNumId w:val="0"/>
   </w:num>
-  <w:num w:numId="10" w16cid:durableId="432671228">
-    <w:abstractNumId w:val="4"/>
+  <w:num w:numId="13" w16cid:durableId="1114329485">
+    <w:abstractNumId w:val="8"/>
   </w:num>
 </w:numbering>
 </file>
@@ -2859,11 +4009,12 @@
 </file>
 
 <file path=customXml/item1.xml><?xml version="1.0" encoding="utf-8"?>
-<p:properties xmlns:p="http://schemas.microsoft.com/office/2006/metadata/properties" xmlns:xsi="http://www.w3.org/2001/XMLSchema-instance" xmlns:pc="http://schemas.microsoft.com/office/infopath/2007/PartnerControls">
-  <documentManagement>
-    <_activity xmlns="98b3f1ad-107c-497c-bb15-64aaebc89f52" xsi:nil="true"/>
-  </documentManagement>
-</p:properties>
+<?mso-contentType ?>
+<FormTemplates xmlns="http://schemas.microsoft.com/sharepoint/v3/contenttype/forms">
+  <Display>DocumentLibraryForm</Display>
+  <Edit>DocumentLibraryForm</Edit>
+  <New>DocumentLibraryForm</New>
+</FormTemplates>
 </file>
 
 <file path=customXml/item2.xml><?xml version="1.0" encoding="utf-8"?>
@@ -3114,20 +4265,17 @@
 </file>
 
 <file path=customXml/item3.xml><?xml version="1.0" encoding="utf-8"?>
-<?mso-contentType ?>
-<FormTemplates xmlns="http://schemas.microsoft.com/sharepoint/v3/contenttype/forms">
-  <Display>DocumentLibraryForm</Display>
-  <Edit>DocumentLibraryForm</Edit>
-  <New>DocumentLibraryForm</New>
-</FormTemplates>
+<p:properties xmlns:p="http://schemas.microsoft.com/office/2006/metadata/properties" xmlns:xsi="http://www.w3.org/2001/XMLSchema-instance" xmlns:pc="http://schemas.microsoft.com/office/infopath/2007/PartnerControls">
+  <documentManagement>
+    <_activity xmlns="98b3f1ad-107c-497c-bb15-64aaebc89f52" xsi:nil="true"/>
+  </documentManagement>
+</p:properties>
 </file>
 
 <file path=customXml/itemProps1.xml><?xml version="1.0" encoding="utf-8"?>
-<ds:datastoreItem xmlns:ds="http://schemas.openxmlformats.org/officeDocument/2006/customXml" ds:itemID="{1A62B62A-6829-43EA-BA4A-C7555935955E}">
+<ds:datastoreItem xmlns:ds="http://schemas.openxmlformats.org/officeDocument/2006/customXml" ds:itemID="{4D7E8EF9-EC78-4755-A440-C4783DEAF1FB}">
   <ds:schemaRefs>
-    <ds:schemaRef ds:uri="http://schemas.microsoft.com/office/2006/metadata/properties"/>
-    <ds:schemaRef ds:uri="http://schemas.microsoft.com/office/infopath/2007/PartnerControls"/>
-    <ds:schemaRef ds:uri="98b3f1ad-107c-497c-bb15-64aaebc89f52"/>
+    <ds:schemaRef ds:uri="http://schemas.microsoft.com/sharepoint/v3/contenttype/forms"/>
   </ds:schemaRefs>
 </ds:datastoreItem>
 </file>
@@ -3152,9 +4300,11 @@
 </file>
 
 <file path=customXml/itemProps3.xml><?xml version="1.0" encoding="utf-8"?>
-<ds:datastoreItem xmlns:ds="http://schemas.openxmlformats.org/officeDocument/2006/customXml" ds:itemID="{4D7E8EF9-EC78-4755-A440-C4783DEAF1FB}">
+<ds:datastoreItem xmlns:ds="http://schemas.openxmlformats.org/officeDocument/2006/customXml" ds:itemID="{1A62B62A-6829-43EA-BA4A-C7555935955E}">
   <ds:schemaRefs>
-    <ds:schemaRef ds:uri="http://schemas.microsoft.com/sharepoint/v3/contenttype/forms"/>
+    <ds:schemaRef ds:uri="http://schemas.microsoft.com/office/2006/metadata/properties"/>
+    <ds:schemaRef ds:uri="http://schemas.microsoft.com/office/infopath/2007/PartnerControls"/>
+    <ds:schemaRef ds:uri="98b3f1ad-107c-497c-bb15-64aaebc89f52"/>
   </ds:schemaRefs>
 </ds:datastoreItem>
 </file>
</xml_diff>

<commit_message>
feat: finish module 6
</commit_message>
<xml_diff>
--- a/Unidad_6/Guia.docx
+++ b/Unidad_6/Guia.docx
@@ -9,6 +9,12 @@
           <w:lang w:val="es-EC"/>
         </w:rPr>
       </w:pPr>
+      <w:r>
+        <w:rPr>
+          <w:lang w:val="es-EC"/>
+        </w:rPr>
+        <w:t xml:space="preserve"> </w:t>
+      </w:r>
       <w:r>
         <w:rPr>
           <w:lang w:val="es-EC"/>
@@ -337,7 +343,21 @@
         <w:rPr>
           <w:lang w:val="es-EC"/>
         </w:rPr>
-        <w:t>Los componentes pueden compartir valores entre sí con la ayuda de props. Sin embargo, el problema está cuando deseamos compartir valores o funciones, entre componentes hermanos, o que el flujo va de un componente hijo a un padre. Incluso si fuera de un componente padre a un “nieto” eso involucra que se necesita enviar valores a un componente intermedio. Que probablemente no necesite esos valores, pero los recibe solo a manera de “Componente tránsito”, lo que provoca que el componente tenga mas código del que debería.</w:t>
+        <w:t xml:space="preserve">Los componentes pueden compartir valores entre sí con la ayuda de props. Sin embargo, el problema está cuando deseamos compartir valores o funciones, entre componentes hermanos, o que el flujo va de un componente hijo a un padre. Incluso si fuera de un componente padre a un “nieto” eso involucra que se necesita enviar valores a un componente intermedio. Que probablemente no necesite esos valores, pero los recibe solo a manera de “Componente tránsito”, lo que provoca que el componente tenga </w:t>
+      </w:r>
+      <w:proofErr w:type="spellStart"/>
+      <w:r>
+        <w:rPr>
+          <w:lang w:val="es-EC"/>
+        </w:rPr>
+        <w:t>mas</w:t>
+      </w:r>
+      <w:proofErr w:type="spellEnd"/>
+      <w:r>
+        <w:rPr>
+          <w:lang w:val="es-EC"/>
+        </w:rPr>
+        <w:t xml:space="preserve"> código del que debería.</w:t>
       </w:r>
     </w:p>
     <w:p>
@@ -378,7 +398,21 @@
           <w:lang w:val="es-EC"/>
         </w:rPr>
         <w:lastRenderedPageBreak/>
-        <w:t>Esto último es muy importante, previamente se mencionó el término “Slide”, que como su nombre lo indica, es una rebanada o porción del Global State. Este concepto nos ayuda a dividir el Global State en porciones enfocadas a ciertas secciones, funcionalidades o lógica de nuestra aplicación web. Lo que ayuda a modularizar la creación de Global State en la estructura del proyecto y que sea mucho mas fácil leer y mantener.</w:t>
+        <w:t xml:space="preserve">Esto último es muy importante, previamente se mencionó el término “Slide”, que como su nombre lo indica, es una rebanada o porción del Global State. Este concepto nos ayuda a dividir el Global State en porciones enfocadas a ciertas secciones, funcionalidades o lógica de nuestra aplicación web. Lo que ayuda a modularizar la creación de Global State en la estructura del proyecto y que sea mucho </w:t>
+      </w:r>
+      <w:proofErr w:type="spellStart"/>
+      <w:r>
+        <w:rPr>
+          <w:lang w:val="es-EC"/>
+        </w:rPr>
+        <w:t>mas</w:t>
+      </w:r>
+      <w:proofErr w:type="spellEnd"/>
+      <w:r>
+        <w:rPr>
+          <w:lang w:val="es-EC"/>
+        </w:rPr>
+        <w:t xml:space="preserve"> fácil leer y mantener.</w:t>
       </w:r>
     </w:p>
     <w:p>
@@ -432,19 +466,29 @@
         </w:rPr>
         <w:t xml:space="preserve"> ofrecer otro enfoque para realizar “lo mismo”. Es imposible quizás poder implementarlo y probarlo al 100% todo, sin embargo, lo que </w:t>
       </w:r>
-      <w:proofErr w:type="spellStart"/>
-      <w:r>
-        <w:rPr>
-          <w:lang w:val="es-EC"/>
-        </w:rPr>
-        <w:t>si</w:t>
-      </w:r>
-      <w:proofErr w:type="spellEnd"/>
-      <w:r>
-        <w:rPr>
-          <w:lang w:val="es-EC"/>
-        </w:rPr>
-        <w:t xml:space="preserve"> es importante es estar consiente de estas opciones emergentes y leer su documentación como mínimo. Entender su funcionamiento, detectar sus fortalezas y debilidades para saber cuando optar por una o no.</w:t>
+      <w:r>
+        <w:rPr>
+          <w:lang w:val="es-EC"/>
+        </w:rPr>
+        <w:t>sí</w:t>
+      </w:r>
+      <w:r>
+        <w:rPr>
+          <w:lang w:val="es-EC"/>
+        </w:rPr>
+        <w:t xml:space="preserve"> es importante es estar consiente de estas opciones emergentes y leer su documentación como mínimo. Entender su funcionamiento, detectar sus fortalezas y debilidades para saber </w:t>
+      </w:r>
+      <w:r>
+        <w:rPr>
+          <w:lang w:val="es-EC"/>
+        </w:rPr>
+        <w:t>cuándo</w:t>
+      </w:r>
+      <w:r>
+        <w:rPr>
+          <w:lang w:val="es-EC"/>
+        </w:rPr>
+        <w:t xml:space="preserve"> optar por una o no.</w:t>
       </w:r>
       <w:r>
         <w:rPr>
@@ -527,7 +571,31 @@
         <w:rPr>
           <w:lang w:val="es-EC"/>
         </w:rPr>
-        <w:t>Redux (Sagas o Thunks), curva de aprendizaje un poco mas compleja. Sin embargo, es una estructura mas robusta y pensaba para peticiones asíncronas.</w:t>
+        <w:t xml:space="preserve">Redux (Sagas o Thunks), curva de aprendizaje un poco </w:t>
+      </w:r>
+      <w:r>
+        <w:rPr>
+          <w:lang w:val="es-EC"/>
+        </w:rPr>
+        <w:t>más</w:t>
+      </w:r>
+      <w:r>
+        <w:rPr>
+          <w:lang w:val="es-EC"/>
+        </w:rPr>
+        <w:t xml:space="preserve"> compleja. Sin embargo, es una estructura </w:t>
+      </w:r>
+      <w:r>
+        <w:rPr>
+          <w:lang w:val="es-EC"/>
+        </w:rPr>
+        <w:t>más</w:t>
+      </w:r>
+      <w:r>
+        <w:rPr>
+          <w:lang w:val="es-EC"/>
+        </w:rPr>
+        <w:t xml:space="preserve"> robusta y pensaba para peticiones asíncronas.</w:t>
       </w:r>
     </w:p>
     <w:p>
@@ -574,14 +642,12 @@
         </w:rPr>
         <w:t xml:space="preserve">. Es importante conocer las librerías que llevan </w:t>
       </w:r>
-      <w:proofErr w:type="spellStart"/>
-      <w:r>
-        <w:rPr>
-          <w:lang w:val="es-EC"/>
-        </w:rPr>
-        <w:t>mas</w:t>
-      </w:r>
-      <w:proofErr w:type="spellEnd"/>
+      <w:r>
+        <w:rPr>
+          <w:lang w:val="es-EC"/>
+        </w:rPr>
+        <w:t>más</w:t>
+      </w:r>
       <w:r>
         <w:rPr>
           <w:lang w:val="es-EC"/>
@@ -600,7 +666,19 @@
         <w:rPr>
           <w:lang w:val="es-EC"/>
         </w:rPr>
-        <w:t xml:space="preserve"> o Redux, si buen pueden parecer mas viejas o “anticuadas” en comparación a otras, recordemos que muchas veces llegamos a proyecto ya consolidades que muy probablemente usen alguna de esas dos. Por lo que tratar de migrar todo es simplemente inviable. El uso de nuevas librerías o enfoques es bueno practicarlo para proyectos personales, prácticas o en el levantamiento de nuevos.</w:t>
+        <w:t xml:space="preserve"> o Redux, si buen pueden parecer </w:t>
+      </w:r>
+      <w:r>
+        <w:rPr>
+          <w:lang w:val="es-EC"/>
+        </w:rPr>
+        <w:t>más</w:t>
+      </w:r>
+      <w:r>
+        <w:rPr>
+          <w:lang w:val="es-EC"/>
+        </w:rPr>
+        <w:t xml:space="preserve"> viejas o “anticuadas” en comparación a otras, recordemos que muchas veces llegamos a proyecto ya consolidades que muy probablemente usen alguna de esas dos. Por lo que tratar de migrar todo es simplemente inviable. El uso de nuevas librerías o enfoques es bueno practicarlo para proyectos personales, prácticas o en el levantamiento de nuevos.</w:t>
       </w:r>
     </w:p>
     <w:p>
@@ -659,14 +737,14 @@
         <w:rPr>
           <w:lang w:val="es-EC"/>
         </w:rPr>
-        <w:t xml:space="preserve"> los datos de un usuario l</w:t>
-      </w:r>
-      <w:proofErr w:type="spellStart"/>
-      <w:r>
-        <w:rPr>
-          <w:lang w:val="es-EC"/>
-        </w:rPr>
-        <w:t>ogeado</w:t>
+        <w:t xml:space="preserve"> los datos de un usuario </w:t>
+      </w:r>
+      <w:proofErr w:type="spellStart"/>
+      <w:r>
+        <w:rPr>
+          <w:lang w:val="es-EC"/>
+        </w:rPr>
+        <w:t>logeado</w:t>
       </w:r>
       <w:proofErr w:type="spellEnd"/>
       <w:r>
@@ -875,13 +953,7 @@
         <w:rPr>
           <w:lang w:val="es-EC"/>
         </w:rPr>
-        <w:t>conte</w:t>
-      </w:r>
-      <w:r>
-        <w:rPr>
-          <w:lang w:val="es-EC"/>
-        </w:rPr>
-        <w:t>xt.ts</w:t>
+        <w:t>context.ts</w:t>
       </w:r>
       <w:proofErr w:type="spellEnd"/>
       <w:r>
@@ -1238,36 +1310,722 @@
     <w:p>
       <w:pPr>
         <w:pStyle w:val="Heading1"/>
-      </w:pPr>
-      <w:r>
+        <w:rPr>
+          <w:lang w:val="es-EC"/>
+        </w:rPr>
+      </w:pPr>
+      <w:r>
+        <w:rPr>
+          <w:lang w:val="es-EC"/>
+        </w:rPr>
         <w:t>Redux-Thunks</w:t>
       </w:r>
     </w:p>
-    <w:p/>
+    <w:p>
+      <w:pPr>
+        <w:pStyle w:val="ListParagraph"/>
+        <w:numPr>
+          <w:ilvl w:val="0"/>
+          <w:numId w:val="14"/>
+        </w:numPr>
+        <w:rPr>
+          <w:lang w:val="es-EC"/>
+        </w:rPr>
+      </w:pPr>
+      <w:r>
+        <w:rPr>
+          <w:lang w:val="es-EC"/>
+        </w:rPr>
+        <w:t>Instalar las dependencias necesarias</w:t>
+      </w:r>
+    </w:p>
+    <w:p>
+      <w:pPr>
+        <w:pStyle w:val="ListParagraph"/>
+        <w:numPr>
+          <w:ilvl w:val="1"/>
+          <w:numId w:val="14"/>
+        </w:numPr>
+      </w:pPr>
+      <w:proofErr w:type="spellStart"/>
+      <w:r>
+        <w:t>npm</w:t>
+      </w:r>
+      <w:proofErr w:type="spellEnd"/>
+      <w:r>
+        <w:t xml:space="preserve"> install @reduxjs/toolkit</w:t>
+      </w:r>
+      <w:r>
+        <w:t xml:space="preserve"> </w:t>
+      </w:r>
+      <w:r>
+        <w:t>Redux r</w:t>
+      </w:r>
+      <w:r>
+        <w:t>eact-redux</w:t>
+      </w:r>
+    </w:p>
+    <w:p>
+      <w:pPr>
+        <w:pStyle w:val="ListParagraph"/>
+        <w:numPr>
+          <w:ilvl w:val="0"/>
+          <w:numId w:val="14"/>
+        </w:numPr>
+        <w:rPr>
+          <w:lang w:val="es-EC"/>
+        </w:rPr>
+      </w:pPr>
+      <w:r>
+        <w:rPr>
+          <w:lang w:val="es-EC"/>
+        </w:rPr>
+        <w:t>Crear la estructura de carpetas necesaria</w:t>
+      </w:r>
+    </w:p>
+    <w:p>
+      <w:pPr>
+        <w:pStyle w:val="ListParagraph"/>
+        <w:numPr>
+          <w:ilvl w:val="1"/>
+          <w:numId w:val="14"/>
+        </w:numPr>
+        <w:rPr>
+          <w:lang w:val="es-EC"/>
+        </w:rPr>
+      </w:pPr>
+      <w:r>
+        <w:rPr>
+          <w:lang w:val="es-EC"/>
+        </w:rPr>
+        <w:t>Crear la carpeta “store”.</w:t>
+      </w:r>
+    </w:p>
+    <w:p>
+      <w:pPr>
+        <w:pStyle w:val="ListParagraph"/>
+        <w:numPr>
+          <w:ilvl w:val="1"/>
+          <w:numId w:val="14"/>
+        </w:numPr>
+        <w:rPr>
+          <w:lang w:val="es-EC"/>
+        </w:rPr>
+      </w:pPr>
+      <w:r>
+        <w:rPr>
+          <w:lang w:val="es-EC"/>
+        </w:rPr>
+        <w:t xml:space="preserve">Crear el archivo </w:t>
+      </w:r>
+      <w:proofErr w:type="spellStart"/>
+      <w:r>
+        <w:rPr>
+          <w:lang w:val="es-EC"/>
+        </w:rPr>
+        <w:t>index.ts</w:t>
+      </w:r>
+      <w:proofErr w:type="spellEnd"/>
+    </w:p>
+    <w:p>
+      <w:pPr>
+        <w:pStyle w:val="ListParagraph"/>
+        <w:numPr>
+          <w:ilvl w:val="1"/>
+          <w:numId w:val="14"/>
+        </w:numPr>
+        <w:rPr>
+          <w:lang w:val="es-EC"/>
+        </w:rPr>
+      </w:pPr>
+      <w:r>
+        <w:rPr>
+          <w:lang w:val="es-EC"/>
+        </w:rPr>
+        <w:t>Crear el archivo “store/</w:t>
+      </w:r>
+      <w:proofErr w:type="spellStart"/>
+      <w:r>
+        <w:rPr>
+          <w:lang w:val="es-EC"/>
+        </w:rPr>
+        <w:t>slice</w:t>
+      </w:r>
+      <w:proofErr w:type="spellEnd"/>
+      <w:r>
+        <w:rPr>
+          <w:lang w:val="es-EC"/>
+        </w:rPr>
+        <w:t>/</w:t>
+      </w:r>
+      <w:proofErr w:type="spellStart"/>
+      <w:r>
+        <w:rPr>
+          <w:lang w:val="es-EC"/>
+        </w:rPr>
+        <w:t>user.ts</w:t>
+      </w:r>
+      <w:proofErr w:type="spellEnd"/>
+      <w:r>
+        <w:rPr>
+          <w:lang w:val="es-EC"/>
+        </w:rPr>
+        <w:t>” y “store/</w:t>
+      </w:r>
+      <w:proofErr w:type="spellStart"/>
+      <w:r>
+        <w:rPr>
+          <w:lang w:val="es-EC"/>
+        </w:rPr>
+        <w:t>slice</w:t>
+      </w:r>
+      <w:proofErr w:type="spellEnd"/>
+      <w:r>
+        <w:rPr>
+          <w:lang w:val="es-EC"/>
+        </w:rPr>
+        <w:t>/</w:t>
+      </w:r>
+      <w:proofErr w:type="spellStart"/>
+      <w:r>
+        <w:rPr>
+          <w:lang w:val="es-EC"/>
+        </w:rPr>
+        <w:t>theme.ts</w:t>
+      </w:r>
+      <w:proofErr w:type="spellEnd"/>
+      <w:r>
+        <w:rPr>
+          <w:lang w:val="es-EC"/>
+        </w:rPr>
+        <w:t>”.</w:t>
+      </w:r>
+    </w:p>
+    <w:p>
+      <w:pPr>
+        <w:pStyle w:val="ListParagraph"/>
+        <w:numPr>
+          <w:ilvl w:val="0"/>
+          <w:numId w:val="14"/>
+        </w:numPr>
+        <w:rPr>
+          <w:lang w:val="es-EC"/>
+        </w:rPr>
+      </w:pPr>
+      <w:r>
+        <w:rPr>
+          <w:lang w:val="es-EC"/>
+        </w:rPr>
+        <w:t xml:space="preserve">Definir el </w:t>
+      </w:r>
+      <w:proofErr w:type="spellStart"/>
+      <w:r>
+        <w:rPr>
+          <w:lang w:val="es-EC"/>
+        </w:rPr>
+        <w:t>type</w:t>
+      </w:r>
+      <w:proofErr w:type="spellEnd"/>
+      <w:r>
+        <w:rPr>
+          <w:lang w:val="es-EC"/>
+        </w:rPr>
+        <w:t xml:space="preserve"> necesario para </w:t>
+      </w:r>
+      <w:proofErr w:type="spellStart"/>
+      <w:r>
+        <w:rPr>
+          <w:lang w:val="es-EC"/>
+        </w:rPr>
+        <w:t>Theme</w:t>
+      </w:r>
+      <w:proofErr w:type="spellEnd"/>
+      <w:r>
+        <w:rPr>
+          <w:lang w:val="es-EC"/>
+        </w:rPr>
+        <w:t>.</w:t>
+      </w:r>
+    </w:p>
+    <w:p>
+      <w:pPr>
+        <w:pStyle w:val="ListParagraph"/>
+        <w:numPr>
+          <w:ilvl w:val="0"/>
+          <w:numId w:val="14"/>
+        </w:numPr>
+        <w:rPr>
+          <w:lang w:val="es-EC"/>
+        </w:rPr>
+      </w:pPr>
+      <w:r>
+        <w:rPr>
+          <w:lang w:val="es-EC"/>
+        </w:rPr>
+        <w:t xml:space="preserve">Definir las variables necesarias dentro de cada </w:t>
+      </w:r>
+      <w:proofErr w:type="spellStart"/>
+      <w:r>
+        <w:rPr>
+          <w:lang w:val="es-EC"/>
+        </w:rPr>
+        <w:t>slice</w:t>
+      </w:r>
+      <w:proofErr w:type="spellEnd"/>
+      <w:r>
+        <w:rPr>
+          <w:lang w:val="es-EC"/>
+        </w:rPr>
+        <w:t>:</w:t>
+      </w:r>
+    </w:p>
+    <w:p>
+      <w:pPr>
+        <w:pStyle w:val="ListParagraph"/>
+        <w:numPr>
+          <w:ilvl w:val="1"/>
+          <w:numId w:val="14"/>
+        </w:numPr>
+        <w:rPr>
+          <w:lang w:val="es-EC"/>
+        </w:rPr>
+      </w:pPr>
+      <w:proofErr w:type="spellStart"/>
+      <w:r>
+        <w:rPr>
+          <w:lang w:val="es-EC"/>
+        </w:rPr>
+        <w:t>InitialState</w:t>
+      </w:r>
+      <w:proofErr w:type="spellEnd"/>
+      <w:r>
+        <w:rPr>
+          <w:lang w:val="es-EC"/>
+        </w:rPr>
+        <w:t xml:space="preserve">, con sus valores iniciales de cada </w:t>
+      </w:r>
+      <w:proofErr w:type="spellStart"/>
+      <w:r>
+        <w:rPr>
+          <w:lang w:val="es-EC"/>
+        </w:rPr>
+        <w:t>slice</w:t>
+      </w:r>
+      <w:proofErr w:type="spellEnd"/>
+      <w:r>
+        <w:rPr>
+          <w:lang w:val="es-EC"/>
+        </w:rPr>
+        <w:t>.</w:t>
+      </w:r>
+    </w:p>
+    <w:p>
+      <w:pPr>
+        <w:pStyle w:val="ListParagraph"/>
+        <w:numPr>
+          <w:ilvl w:val="1"/>
+          <w:numId w:val="14"/>
+        </w:numPr>
+        <w:rPr>
+          <w:lang w:val="es-EC"/>
+        </w:rPr>
+      </w:pPr>
+      <w:proofErr w:type="spellStart"/>
+      <w:r>
+        <w:rPr>
+          <w:lang w:val="es-EC"/>
+        </w:rPr>
+        <w:t>CreateSlice</w:t>
+      </w:r>
+      <w:proofErr w:type="spellEnd"/>
+      <w:r>
+        <w:rPr>
+          <w:lang w:val="es-EC"/>
+        </w:rPr>
+        <w:t xml:space="preserve">, para definir name, </w:t>
+      </w:r>
+      <w:proofErr w:type="spellStart"/>
+      <w:r>
+        <w:rPr>
+          <w:lang w:val="es-EC"/>
+        </w:rPr>
+        <w:t>initialState</w:t>
+      </w:r>
+      <w:proofErr w:type="spellEnd"/>
+      <w:r>
+        <w:rPr>
+          <w:lang w:val="es-EC"/>
+        </w:rPr>
+        <w:t xml:space="preserve"> y lo</w:t>
+      </w:r>
+      <w:r>
+        <w:rPr>
+          <w:lang w:val="es-EC"/>
+        </w:rPr>
+        <w:t xml:space="preserve">s respectivos </w:t>
+      </w:r>
+      <w:proofErr w:type="spellStart"/>
+      <w:r>
+        <w:rPr>
+          <w:lang w:val="es-EC"/>
+        </w:rPr>
+        <w:t>reducers</w:t>
+      </w:r>
+      <w:proofErr w:type="spellEnd"/>
+      <w:r>
+        <w:rPr>
+          <w:lang w:val="es-EC"/>
+        </w:rPr>
+        <w:t>.</w:t>
+      </w:r>
+    </w:p>
+    <w:p>
+      <w:pPr>
+        <w:pStyle w:val="ListParagraph"/>
+        <w:numPr>
+          <w:ilvl w:val="1"/>
+          <w:numId w:val="14"/>
+        </w:numPr>
+        <w:rPr>
+          <w:lang w:val="es-EC"/>
+        </w:rPr>
+      </w:pPr>
+      <w:r>
+        <w:rPr>
+          <w:lang w:val="es-EC"/>
+        </w:rPr>
+        <w:t>Exportar los Actions.</w:t>
+      </w:r>
+    </w:p>
+    <w:p>
+      <w:pPr>
+        <w:pStyle w:val="ListParagraph"/>
+        <w:numPr>
+          <w:ilvl w:val="1"/>
+          <w:numId w:val="14"/>
+        </w:numPr>
+        <w:rPr>
+          <w:lang w:val="es-EC"/>
+        </w:rPr>
+      </w:pPr>
+      <w:r>
+        <w:rPr>
+          <w:lang w:val="es-EC"/>
+        </w:rPr>
+        <w:t xml:space="preserve">Exportar los </w:t>
+      </w:r>
+      <w:proofErr w:type="spellStart"/>
+      <w:r>
+        <w:rPr>
+          <w:lang w:val="es-EC"/>
+        </w:rPr>
+        <w:t>select</w:t>
+      </w:r>
+      <w:proofErr w:type="spellEnd"/>
+      <w:r>
+        <w:rPr>
+          <w:lang w:val="es-EC"/>
+        </w:rPr>
+        <w:t xml:space="preserve"> que deseemos crear.</w:t>
+      </w:r>
+    </w:p>
+    <w:p>
+      <w:pPr>
+        <w:pStyle w:val="ListParagraph"/>
+        <w:numPr>
+          <w:ilvl w:val="1"/>
+          <w:numId w:val="14"/>
+        </w:numPr>
+        <w:rPr>
+          <w:lang w:val="es-EC"/>
+        </w:rPr>
+      </w:pPr>
+      <w:r>
+        <w:rPr>
+          <w:lang w:val="es-EC"/>
+        </w:rPr>
+        <w:t xml:space="preserve">Exportar todo el </w:t>
+      </w:r>
+      <w:proofErr w:type="spellStart"/>
+      <w:r>
+        <w:rPr>
+          <w:lang w:val="es-EC"/>
+        </w:rPr>
+        <w:t>reducer</w:t>
+      </w:r>
+      <w:proofErr w:type="spellEnd"/>
+      <w:r>
+        <w:rPr>
+          <w:lang w:val="es-EC"/>
+        </w:rPr>
+        <w:t>.</w:t>
+      </w:r>
+    </w:p>
+    <w:p>
+      <w:pPr>
+        <w:pStyle w:val="ListParagraph"/>
+        <w:numPr>
+          <w:ilvl w:val="0"/>
+          <w:numId w:val="14"/>
+        </w:numPr>
+        <w:rPr>
+          <w:lang w:val="es-EC"/>
+        </w:rPr>
+      </w:pPr>
+      <w:r>
+        <w:rPr>
+          <w:lang w:val="es-EC"/>
+        </w:rPr>
+        <w:t>En el archivo “store/</w:t>
+      </w:r>
+      <w:proofErr w:type="spellStart"/>
+      <w:r>
+        <w:rPr>
+          <w:lang w:val="es-EC"/>
+        </w:rPr>
+        <w:t>index.ts</w:t>
+      </w:r>
+      <w:proofErr w:type="spellEnd"/>
+      <w:r>
+        <w:rPr>
+          <w:lang w:val="es-EC"/>
+        </w:rPr>
+        <w:t xml:space="preserve">” importar y crear el store con los </w:t>
+      </w:r>
+      <w:proofErr w:type="spellStart"/>
+      <w:r>
+        <w:rPr>
+          <w:lang w:val="es-EC"/>
+        </w:rPr>
+        <w:t>reducers</w:t>
+      </w:r>
+      <w:proofErr w:type="spellEnd"/>
+      <w:r>
+        <w:rPr>
+          <w:lang w:val="es-EC"/>
+        </w:rPr>
+        <w:t xml:space="preserve"> definidos y exportar el store creado.</w:t>
+      </w:r>
+    </w:p>
+    <w:p>
+      <w:pPr>
+        <w:pStyle w:val="ListParagraph"/>
+        <w:numPr>
+          <w:ilvl w:val="0"/>
+          <w:numId w:val="14"/>
+        </w:numPr>
+        <w:rPr>
+          <w:lang w:val="es-EC"/>
+        </w:rPr>
+      </w:pPr>
+      <w:r>
+        <w:rPr>
+          <w:lang w:val="es-EC"/>
+        </w:rPr>
+        <w:t xml:space="preserve">En el archivo “main.tsx” importar y </w:t>
+      </w:r>
+      <w:proofErr w:type="spellStart"/>
+      <w:r>
+        <w:rPr>
+          <w:lang w:val="es-EC"/>
+        </w:rPr>
+        <w:t>wrapear</w:t>
+      </w:r>
+      <w:proofErr w:type="spellEnd"/>
+      <w:r>
+        <w:rPr>
+          <w:lang w:val="es-EC"/>
+        </w:rPr>
+        <w:t xml:space="preserve"> al App con el </w:t>
+      </w:r>
+      <w:proofErr w:type="spellStart"/>
+      <w:r>
+        <w:rPr>
+          <w:lang w:val="es-EC"/>
+        </w:rPr>
+        <w:t>Provider</w:t>
+      </w:r>
+      <w:proofErr w:type="spellEnd"/>
+      <w:r>
+        <w:rPr>
+          <w:lang w:val="es-EC"/>
+        </w:rPr>
+        <w:t xml:space="preserve"> de Redux.</w:t>
+      </w:r>
+    </w:p>
+    <w:p>
+      <w:pPr>
+        <w:pStyle w:val="ListParagraph"/>
+        <w:numPr>
+          <w:ilvl w:val="0"/>
+          <w:numId w:val="14"/>
+        </w:numPr>
+        <w:rPr>
+          <w:lang w:val="es-EC"/>
+        </w:rPr>
+      </w:pPr>
+      <w:r>
+        <w:rPr>
+          <w:lang w:val="es-EC"/>
+        </w:rPr>
+        <w:t xml:space="preserve">Crear los Hooks para el </w:t>
+      </w:r>
+      <w:proofErr w:type="spellStart"/>
+      <w:r>
+        <w:rPr>
+          <w:lang w:val="es-EC"/>
+        </w:rPr>
+        <w:t>dispatch</w:t>
+      </w:r>
+      <w:proofErr w:type="spellEnd"/>
+      <w:r>
+        <w:rPr>
+          <w:lang w:val="es-EC"/>
+        </w:rPr>
+        <w:t xml:space="preserve"> y el </w:t>
+      </w:r>
+      <w:proofErr w:type="spellStart"/>
+      <w:r>
+        <w:rPr>
+          <w:lang w:val="es-EC"/>
+        </w:rPr>
+        <w:t>select</w:t>
+      </w:r>
+      <w:proofErr w:type="spellEnd"/>
+      <w:r>
+        <w:rPr>
+          <w:lang w:val="es-EC"/>
+        </w:rPr>
+        <w:t xml:space="preserve"> necesarios en el archivo “</w:t>
+      </w:r>
+      <w:proofErr w:type="spellStart"/>
+      <w:r>
+        <w:rPr>
+          <w:lang w:val="es-EC"/>
+        </w:rPr>
+        <w:t>hooks</w:t>
+      </w:r>
+      <w:proofErr w:type="spellEnd"/>
+      <w:r>
+        <w:rPr>
+          <w:lang w:val="es-EC"/>
+        </w:rPr>
+        <w:t>/</w:t>
+      </w:r>
+      <w:proofErr w:type="spellStart"/>
+      <w:r>
+        <w:rPr>
+          <w:lang w:val="es-EC"/>
+        </w:rPr>
+        <w:t>store.ts</w:t>
+      </w:r>
+      <w:proofErr w:type="spellEnd"/>
+      <w:r>
+        <w:rPr>
+          <w:lang w:val="es-EC"/>
+        </w:rPr>
+        <w:t>”.</w:t>
+      </w:r>
+    </w:p>
+    <w:p>
+      <w:pPr>
+        <w:pStyle w:val="ListParagraph"/>
+        <w:numPr>
+          <w:ilvl w:val="0"/>
+          <w:numId w:val="14"/>
+        </w:numPr>
+        <w:rPr>
+          <w:lang w:val="es-EC"/>
+        </w:rPr>
+      </w:pPr>
+      <w:r>
+        <w:rPr>
+          <w:lang w:val="es-EC"/>
+        </w:rPr>
+        <w:t xml:space="preserve">Actualizar la definición para usar el rol en el componente </w:t>
+      </w:r>
+      <w:proofErr w:type="spellStart"/>
+      <w:r>
+        <w:rPr>
+          <w:lang w:val="es-EC"/>
+        </w:rPr>
+        <w:t>Layout.tsx</w:t>
+      </w:r>
+      <w:proofErr w:type="spellEnd"/>
+      <w:r>
+        <w:rPr>
+          <w:lang w:val="es-EC"/>
+        </w:rPr>
+        <w:t>.</w:t>
+      </w:r>
+    </w:p>
+    <w:p>
+      <w:pPr>
+        <w:pStyle w:val="ListParagraph"/>
+        <w:numPr>
+          <w:ilvl w:val="0"/>
+          <w:numId w:val="14"/>
+        </w:numPr>
+        <w:rPr>
+          <w:lang w:val="es-EC"/>
+        </w:rPr>
+      </w:pPr>
+      <w:r>
+        <w:rPr>
+          <w:lang w:val="es-EC"/>
+        </w:rPr>
+        <w:lastRenderedPageBreak/>
+        <w:t xml:space="preserve">Actualizar la </w:t>
+      </w:r>
+      <w:proofErr w:type="spellStart"/>
+      <w:r>
+        <w:rPr>
+          <w:lang w:val="es-EC"/>
+        </w:rPr>
+        <w:t>definción</w:t>
+      </w:r>
+      <w:proofErr w:type="spellEnd"/>
+      <w:r>
+        <w:rPr>
+          <w:lang w:val="es-EC"/>
+        </w:rPr>
+        <w:t xml:space="preserve"> para usar el rol en el componente home/</w:t>
+      </w:r>
+      <w:proofErr w:type="spellStart"/>
+      <w:r>
+        <w:rPr>
+          <w:lang w:val="es-EC"/>
+        </w:rPr>
+        <w:t>index.tsx</w:t>
+      </w:r>
+      <w:proofErr w:type="spellEnd"/>
+      <w:r>
+        <w:rPr>
+          <w:lang w:val="es-EC"/>
+        </w:rPr>
+        <w:t>. Usar name y rol para mostrar el nombre y ocultar el botón según las reglas.</w:t>
+      </w:r>
+    </w:p>
     <w:p>
       <w:pPr>
         <w:pStyle w:val="Heading1"/>
-      </w:pPr>
-      <w:r>
+        <w:rPr>
+          <w:lang w:val="es-EC"/>
+        </w:rPr>
+      </w:pPr>
+      <w:r>
+        <w:rPr>
+          <w:lang w:val="es-EC"/>
+        </w:rPr>
         <w:t>Extra</w:t>
       </w:r>
     </w:p>
     <w:p>
       <w:pPr>
         <w:rPr>
-          <w:i/>
-          <w:iCs/>
-        </w:rPr>
-      </w:pPr>
-      <w:proofErr w:type="spellStart"/>
-      <w:r>
-        <w:rPr>
-          <w:i/>
-          <w:iCs/>
-        </w:rPr>
-        <w:t>Zustand</w:t>
-      </w:r>
-      <w:proofErr w:type="spellEnd"/>
+          <w:lang w:val="es-EC"/>
+        </w:rPr>
+      </w:pPr>
     </w:p>
     <w:sectPr>
       <w:pgSz w:w="11906" w:h="16838" w:code="9"/>
@@ -2073,6 +2831,92 @@
     </w:lvl>
   </w:abstractNum>
   <w:abstractNum w:abstractNumId="7" w15:restartNumberingAfterBreak="0">
+    <w:nsid w:val="493B12FC"/>
+    <w:multiLevelType w:val="hybridMultilevel"/>
+    <w:tmpl w:val="26165F24"/>
+    <w:lvl w:ilvl="0" w:tplc="300A000F">
+      <w:start w:val="1"/>
+      <w:numFmt w:val="decimal"/>
+      <w:lvlText w:val="%1."/>
+      <w:lvlJc w:val="left"/>
+      <w:pPr>
+        <w:ind w:left="720" w:hanging="360"/>
+      </w:pPr>
+    </w:lvl>
+    <w:lvl w:ilvl="1" w:tplc="300A0019">
+      <w:start w:val="1"/>
+      <w:numFmt w:val="lowerLetter"/>
+      <w:lvlText w:val="%2."/>
+      <w:lvlJc w:val="left"/>
+      <w:pPr>
+        <w:ind w:left="1440" w:hanging="360"/>
+      </w:pPr>
+    </w:lvl>
+    <w:lvl w:ilvl="2" w:tplc="300A001B">
+      <w:start w:val="1"/>
+      <w:numFmt w:val="lowerRoman"/>
+      <w:lvlText w:val="%3."/>
+      <w:lvlJc w:val="right"/>
+      <w:pPr>
+        <w:ind w:left="2160" w:hanging="180"/>
+      </w:pPr>
+    </w:lvl>
+    <w:lvl w:ilvl="3" w:tplc="300A000F" w:tentative="1">
+      <w:start w:val="1"/>
+      <w:numFmt w:val="decimal"/>
+      <w:lvlText w:val="%4."/>
+      <w:lvlJc w:val="left"/>
+      <w:pPr>
+        <w:ind w:left="2880" w:hanging="360"/>
+      </w:pPr>
+    </w:lvl>
+    <w:lvl w:ilvl="4" w:tplc="300A0019" w:tentative="1">
+      <w:start w:val="1"/>
+      <w:numFmt w:val="lowerLetter"/>
+      <w:lvlText w:val="%5."/>
+      <w:lvlJc w:val="left"/>
+      <w:pPr>
+        <w:ind w:left="3600" w:hanging="360"/>
+      </w:pPr>
+    </w:lvl>
+    <w:lvl w:ilvl="5" w:tplc="300A001B" w:tentative="1">
+      <w:start w:val="1"/>
+      <w:numFmt w:val="lowerRoman"/>
+      <w:lvlText w:val="%6."/>
+      <w:lvlJc w:val="right"/>
+      <w:pPr>
+        <w:ind w:left="4320" w:hanging="180"/>
+      </w:pPr>
+    </w:lvl>
+    <w:lvl w:ilvl="6" w:tplc="300A000F" w:tentative="1">
+      <w:start w:val="1"/>
+      <w:numFmt w:val="decimal"/>
+      <w:lvlText w:val="%7."/>
+      <w:lvlJc w:val="left"/>
+      <w:pPr>
+        <w:ind w:left="5040" w:hanging="360"/>
+      </w:pPr>
+    </w:lvl>
+    <w:lvl w:ilvl="7" w:tplc="300A0019" w:tentative="1">
+      <w:start w:val="1"/>
+      <w:numFmt w:val="lowerLetter"/>
+      <w:lvlText w:val="%8."/>
+      <w:lvlJc w:val="left"/>
+      <w:pPr>
+        <w:ind w:left="5760" w:hanging="360"/>
+      </w:pPr>
+    </w:lvl>
+    <w:lvl w:ilvl="8" w:tplc="300A001B" w:tentative="1">
+      <w:start w:val="1"/>
+      <w:numFmt w:val="lowerRoman"/>
+      <w:lvlText w:val="%9."/>
+      <w:lvlJc w:val="right"/>
+      <w:pPr>
+        <w:ind w:left="6480" w:hanging="180"/>
+      </w:pPr>
+    </w:lvl>
+  </w:abstractNum>
+  <w:abstractNum w:abstractNumId="8" w15:restartNumberingAfterBreak="0">
     <w:nsid w:val="66D25330"/>
     <w:multiLevelType w:val="hybridMultilevel"/>
     <w:tmpl w:val="637C0FB0"/>
@@ -2185,7 +3029,7 @@
       </w:rPr>
     </w:lvl>
   </w:abstractNum>
-  <w:abstractNum w:abstractNumId="8" w15:restartNumberingAfterBreak="0">
+  <w:abstractNum w:abstractNumId="9" w15:restartNumberingAfterBreak="0">
     <w:nsid w:val="66DB2A0F"/>
     <w:multiLevelType w:val="hybridMultilevel"/>
     <w:tmpl w:val="922083FE"/>
@@ -2271,7 +3115,7 @@
       </w:pPr>
     </w:lvl>
   </w:abstractNum>
-  <w:abstractNum w:abstractNumId="9" w15:restartNumberingAfterBreak="0">
+  <w:abstractNum w:abstractNumId="10" w15:restartNumberingAfterBreak="0">
     <w:nsid w:val="7103615F"/>
     <w:multiLevelType w:val="hybridMultilevel"/>
     <w:tmpl w:val="69C63FBA"/>
@@ -2357,7 +3201,7 @@
       </w:pPr>
     </w:lvl>
   </w:abstractNum>
-  <w:abstractNum w:abstractNumId="10" w15:restartNumberingAfterBreak="0">
+  <w:abstractNum w:abstractNumId="11" w15:restartNumberingAfterBreak="0">
     <w:nsid w:val="73182DD0"/>
     <w:multiLevelType w:val="hybridMultilevel"/>
     <w:tmpl w:val="935CDAB2"/>
@@ -2470,7 +3314,7 @@
       </w:rPr>
     </w:lvl>
   </w:abstractNum>
-  <w:abstractNum w:abstractNumId="11" w15:restartNumberingAfterBreak="0">
+  <w:abstractNum w:abstractNumId="12" w15:restartNumberingAfterBreak="0">
     <w:nsid w:val="78813805"/>
     <w:multiLevelType w:val="hybridMultilevel"/>
     <w:tmpl w:val="CA34DD60"/>
@@ -2583,7 +3427,7 @@
       </w:rPr>
     </w:lvl>
   </w:abstractNum>
-  <w:abstractNum w:abstractNumId="12" w15:restartNumberingAfterBreak="0">
+  <w:abstractNum w:abstractNumId="13" w15:restartNumberingAfterBreak="0">
     <w:nsid w:val="79C55751"/>
     <w:multiLevelType w:val="hybridMultilevel"/>
     <w:tmpl w:val="0D1AF6A8"/>
@@ -2697,28 +3541,28 @@
     </w:lvl>
   </w:abstractNum>
   <w:num w:numId="1" w16cid:durableId="562906693">
-    <w:abstractNumId w:val="11"/>
+    <w:abstractNumId w:val="12"/>
   </w:num>
   <w:num w:numId="2" w16cid:durableId="666785652">
     <w:abstractNumId w:val="5"/>
   </w:num>
   <w:num w:numId="3" w16cid:durableId="1051854046">
-    <w:abstractNumId w:val="7"/>
+    <w:abstractNumId w:val="8"/>
   </w:num>
   <w:num w:numId="4" w16cid:durableId="945623648">
     <w:abstractNumId w:val="3"/>
   </w:num>
   <w:num w:numId="5" w16cid:durableId="738329856">
-    <w:abstractNumId w:val="10"/>
+    <w:abstractNumId w:val="11"/>
   </w:num>
   <w:num w:numId="6" w16cid:durableId="1096904230">
-    <w:abstractNumId w:val="9"/>
+    <w:abstractNumId w:val="10"/>
   </w:num>
   <w:num w:numId="7" w16cid:durableId="1636913013">
     <w:abstractNumId w:val="2"/>
   </w:num>
   <w:num w:numId="8" w16cid:durableId="1385762145">
-    <w:abstractNumId w:val="12"/>
+    <w:abstractNumId w:val="13"/>
   </w:num>
   <w:num w:numId="9" w16cid:durableId="1102802527">
     <w:abstractNumId w:val="1"/>
@@ -2733,7 +3577,10 @@
     <w:abstractNumId w:val="0"/>
   </w:num>
   <w:num w:numId="13" w16cid:durableId="1114329485">
-    <w:abstractNumId w:val="8"/>
+    <w:abstractNumId w:val="9"/>
+  </w:num>
+  <w:num w:numId="14" w16cid:durableId="1151403393">
+    <w:abstractNumId w:val="7"/>
   </w:num>
 </w:numbering>
 </file>
@@ -3340,7 +4187,6 @@
   <w:style w:type="character" w:default="1" w:styleId="DefaultParagraphFont">
     <w:name w:val="Default Paragraph Font"/>
     <w:uiPriority w:val="1"/>
-    <w:semiHidden/>
     <w:unhideWhenUsed/>
   </w:style>
   <w:style w:type="table" w:default="1" w:styleId="TableNormal">
@@ -4009,12 +4855,11 @@
 </file>
 
 <file path=customXml/item1.xml><?xml version="1.0" encoding="utf-8"?>
-<?mso-contentType ?>
-<FormTemplates xmlns="http://schemas.microsoft.com/sharepoint/v3/contenttype/forms">
-  <Display>DocumentLibraryForm</Display>
-  <Edit>DocumentLibraryForm</Edit>
-  <New>DocumentLibraryForm</New>
-</FormTemplates>
+<p:properties xmlns:p="http://schemas.microsoft.com/office/2006/metadata/properties" xmlns:xsi="http://www.w3.org/2001/XMLSchema-instance" xmlns:pc="http://schemas.microsoft.com/office/infopath/2007/PartnerControls">
+  <documentManagement>
+    <_activity xmlns="98b3f1ad-107c-497c-bb15-64aaebc89f52" xsi:nil="true"/>
+  </documentManagement>
+</p:properties>
 </file>
 
 <file path=customXml/item2.xml><?xml version="1.0" encoding="utf-8"?>
@@ -4265,17 +5110,20 @@
 </file>
 
 <file path=customXml/item3.xml><?xml version="1.0" encoding="utf-8"?>
-<p:properties xmlns:p="http://schemas.microsoft.com/office/2006/metadata/properties" xmlns:xsi="http://www.w3.org/2001/XMLSchema-instance" xmlns:pc="http://schemas.microsoft.com/office/infopath/2007/PartnerControls">
-  <documentManagement>
-    <_activity xmlns="98b3f1ad-107c-497c-bb15-64aaebc89f52" xsi:nil="true"/>
-  </documentManagement>
-</p:properties>
+<?mso-contentType ?>
+<FormTemplates xmlns="http://schemas.microsoft.com/sharepoint/v3/contenttype/forms">
+  <Display>DocumentLibraryForm</Display>
+  <Edit>DocumentLibraryForm</Edit>
+  <New>DocumentLibraryForm</New>
+</FormTemplates>
 </file>
 
 <file path=customXml/itemProps1.xml><?xml version="1.0" encoding="utf-8"?>
-<ds:datastoreItem xmlns:ds="http://schemas.openxmlformats.org/officeDocument/2006/customXml" ds:itemID="{4D7E8EF9-EC78-4755-A440-C4783DEAF1FB}">
+<ds:datastoreItem xmlns:ds="http://schemas.openxmlformats.org/officeDocument/2006/customXml" ds:itemID="{1A62B62A-6829-43EA-BA4A-C7555935955E}">
   <ds:schemaRefs>
-    <ds:schemaRef ds:uri="http://schemas.microsoft.com/sharepoint/v3/contenttype/forms"/>
+    <ds:schemaRef ds:uri="http://schemas.microsoft.com/office/2006/metadata/properties"/>
+    <ds:schemaRef ds:uri="http://schemas.microsoft.com/office/infopath/2007/PartnerControls"/>
+    <ds:schemaRef ds:uri="98b3f1ad-107c-497c-bb15-64aaebc89f52"/>
   </ds:schemaRefs>
 </ds:datastoreItem>
 </file>
@@ -4300,11 +5148,9 @@
 </file>
 
 <file path=customXml/itemProps3.xml><?xml version="1.0" encoding="utf-8"?>
-<ds:datastoreItem xmlns:ds="http://schemas.openxmlformats.org/officeDocument/2006/customXml" ds:itemID="{1A62B62A-6829-43EA-BA4A-C7555935955E}">
+<ds:datastoreItem xmlns:ds="http://schemas.openxmlformats.org/officeDocument/2006/customXml" ds:itemID="{4D7E8EF9-EC78-4755-A440-C4783DEAF1FB}">
   <ds:schemaRefs>
-    <ds:schemaRef ds:uri="http://schemas.microsoft.com/office/2006/metadata/properties"/>
-    <ds:schemaRef ds:uri="http://schemas.microsoft.com/office/infopath/2007/PartnerControls"/>
-    <ds:schemaRef ds:uri="98b3f1ad-107c-497c-bb15-64aaebc89f52"/>
+    <ds:schemaRef ds:uri="http://schemas.microsoft.com/sharepoint/v3/contenttype/forms"/>
   </ds:schemaRefs>
 </ds:datastoreItem>
 </file>
</xml_diff>